<commit_message>
adds proposal, init project
</commit_message>
<xml_diff>
--- a/final project/proposal.docx
+++ b/final project/proposal.docx
@@ -14,41 +14,14 @@
         <w:rPr>
           <w:rFonts w:ascii="Times New Roman" w:hAnsi="Times New Roman" w:cs="Times New Roman"/>
         </w:rPr>
-        <w:t xml:space="preserve">CSC7510 Project </w:t>
-      </w:r>
-      <w:r>
-        <w:rPr>
-          <w:rFonts w:ascii="Times New Roman" w:hAnsi="Times New Roman" w:cs="Times New Roman"/>
-        </w:rPr>
-        <w:t>Management Plan</w:t>
-      </w:r>
-    </w:p>
-    <w:p>
-      <w:pPr>
-        <w:spacing w:line="276" w:lineRule="auto"/>
-        <w:jc w:val="both"/>
-        <w:rPr>
-          <w:rFonts w:ascii="Times New Roman" w:hAnsi="Times New Roman" w:cs="Times New Roman"/>
-        </w:rPr>
-      </w:pPr>
-    </w:p>
-    <w:p>
-      <w:pPr>
-        <w:spacing w:line="276" w:lineRule="auto"/>
-        <w:jc w:val="both"/>
-        <w:rPr>
-          <w:rFonts w:ascii="Times New Roman" w:hAnsi="Times New Roman" w:cs="Times New Roman"/>
-        </w:rPr>
-      </w:pPr>
-    </w:p>
-    <w:p>
-      <w:pPr>
-        <w:spacing w:line="276" w:lineRule="auto"/>
-        <w:jc w:val="both"/>
-        <w:rPr>
-          <w:rFonts w:ascii="Times New Roman" w:hAnsi="Times New Roman" w:cs="Times New Roman"/>
-        </w:rPr>
-      </w:pPr>
+        <w:t xml:space="preserve">CSC7510 </w:t>
+      </w:r>
+      <w:r>
+        <w:rPr>
+          <w:rFonts w:ascii="Times New Roman" w:hAnsi="Times New Roman" w:cs="Times New Roman"/>
+        </w:rPr>
+        <w:t>Cloud and Enterprise System</w:t>
+      </w:r>
     </w:p>
     <w:p>
       <w:pPr>
@@ -182,12 +155,20 @@
         <w:jc w:val="center"/>
         <w:rPr>
           <w:rFonts w:ascii="Times New Roman" w:hAnsi="Times New Roman" w:cs="Times New Roman"/>
+          <w:b/>
+          <w:bCs/>
+          <w:sz w:val="28"/>
+          <w:szCs w:val="28"/>
         </w:rPr>
       </w:pPr>
       <w:proofErr w:type="spellStart"/>
       <w:r>
         <w:rPr>
           <w:rFonts w:ascii="Times New Roman" w:hAnsi="Times New Roman" w:cs="Times New Roman"/>
+          <w:b/>
+          <w:bCs/>
+          <w:sz w:val="28"/>
+          <w:szCs w:val="28"/>
         </w:rPr>
         <w:t>HumorMe</w:t>
       </w:r>
@@ -195,15 +176,13 @@
       <w:r>
         <w:rPr>
           <w:rFonts w:ascii="Times New Roman" w:hAnsi="Times New Roman" w:cs="Times New Roman"/>
+          <w:b/>
+          <w:bCs/>
+          <w:sz w:val="28"/>
+          <w:szCs w:val="28"/>
         </w:rPr>
         <w:t>!</w:t>
       </w:r>
-      <w:r>
-        <w:rPr>
-          <w:rFonts w:ascii="Times New Roman" w:hAnsi="Times New Roman" w:cs="Times New Roman"/>
-        </w:rPr>
-        <w:t xml:space="preserve"> – Social Media App</w:t>
-      </w:r>
     </w:p>
     <w:p>
       <w:pPr>
@@ -213,12 +192,24 @@
           <w:rFonts w:ascii="Times New Roman" w:hAnsi="Times New Roman" w:cs="Times New Roman"/>
         </w:rPr>
       </w:pPr>
-      <w:r>
-        <w:rPr>
-          <w:rFonts w:ascii="Times New Roman" w:hAnsi="Times New Roman" w:cs="Times New Roman"/>
-        </w:rPr>
-        <w:t>September 15, 2023</w:t>
-      </w:r>
+    </w:p>
+    <w:p>
+      <w:pPr>
+        <w:spacing w:line="276" w:lineRule="auto"/>
+        <w:jc w:val="both"/>
+        <w:rPr>
+          <w:rFonts w:ascii="Times New Roman" w:hAnsi="Times New Roman" w:cs="Times New Roman"/>
+        </w:rPr>
+      </w:pPr>
+    </w:p>
+    <w:p>
+      <w:pPr>
+        <w:spacing w:line="276" w:lineRule="auto"/>
+        <w:jc w:val="both"/>
+        <w:rPr>
+          <w:rFonts w:ascii="Times New Roman" w:hAnsi="Times New Roman" w:cs="Times New Roman"/>
+        </w:rPr>
+      </w:pPr>
     </w:p>
     <w:p>
       <w:pPr>
@@ -232,7 +223,97 @@
         <w:rPr>
           <w:rFonts w:ascii="Times New Roman" w:hAnsi="Times New Roman" w:cs="Times New Roman"/>
         </w:rPr>
+        <w:t>Prepared By</w:t>
+      </w:r>
+    </w:p>
+    <w:p>
+      <w:pPr>
+        <w:spacing w:line="276" w:lineRule="auto"/>
+        <w:jc w:val="center"/>
+        <w:rPr>
+          <w:rFonts w:ascii="Times New Roman" w:hAnsi="Times New Roman" w:cs="Times New Roman"/>
+        </w:rPr>
+      </w:pPr>
+      <w:r>
+        <w:rPr>
+          <w:rFonts w:ascii="Times New Roman" w:hAnsi="Times New Roman" w:cs="Times New Roman"/>
+        </w:rPr>
         <w:t>Shristi Shrestha</w:t>
+      </w:r>
+    </w:p>
+    <w:p>
+      <w:pPr>
+        <w:spacing w:line="276" w:lineRule="auto"/>
+        <w:jc w:val="center"/>
+        <w:rPr>
+          <w:rFonts w:ascii="Times New Roman" w:hAnsi="Times New Roman" w:cs="Times New Roman"/>
+        </w:rPr>
+      </w:pPr>
+    </w:p>
+    <w:p>
+      <w:pPr>
+        <w:spacing w:line="276" w:lineRule="auto"/>
+        <w:jc w:val="center"/>
+        <w:rPr>
+          <w:rFonts w:ascii="Times New Roman" w:hAnsi="Times New Roman" w:cs="Times New Roman"/>
+        </w:rPr>
+      </w:pPr>
+      <w:r>
+        <w:rPr>
+          <w:rFonts w:ascii="Times New Roman" w:hAnsi="Times New Roman" w:cs="Times New Roman"/>
+        </w:rPr>
+        <w:t>Prepared for</w:t>
+      </w:r>
+    </w:p>
+    <w:p>
+      <w:pPr>
+        <w:spacing w:line="276" w:lineRule="auto"/>
+        <w:jc w:val="center"/>
+        <w:rPr>
+          <w:rFonts w:ascii="Times New Roman" w:hAnsi="Times New Roman" w:cs="Times New Roman"/>
+        </w:rPr>
+      </w:pPr>
+      <w:proofErr w:type="spellStart"/>
+      <w:r>
+        <w:rPr>
+          <w:rFonts w:ascii="Times New Roman" w:hAnsi="Times New Roman" w:cs="Times New Roman"/>
+        </w:rPr>
+        <w:t>Qingyang</w:t>
+      </w:r>
+      <w:proofErr w:type="spellEnd"/>
+      <w:r>
+        <w:rPr>
+          <w:rFonts w:ascii="Times New Roman" w:hAnsi="Times New Roman" w:cs="Times New Roman"/>
+        </w:rPr>
+        <w:t xml:space="preserve"> Wang</w:t>
+      </w:r>
+    </w:p>
+    <w:p>
+      <w:pPr>
+        <w:spacing w:line="276" w:lineRule="auto"/>
+        <w:jc w:val="center"/>
+        <w:rPr>
+          <w:rFonts w:ascii="Times New Roman" w:hAnsi="Times New Roman" w:cs="Times New Roman"/>
+        </w:rPr>
+      </w:pPr>
+      <w:r>
+        <w:rPr>
+          <w:rFonts w:ascii="Times New Roman" w:hAnsi="Times New Roman" w:cs="Times New Roman"/>
+        </w:rPr>
+        <w:t>15</w:t>
+      </w:r>
+      <w:r>
+        <w:rPr>
+          <w:rFonts w:ascii="Times New Roman" w:hAnsi="Times New Roman" w:cs="Times New Roman"/>
+          <w:vertAlign w:val="superscript"/>
+        </w:rPr>
+        <w:t>th</w:t>
+      </w:r>
+      <w:r>
+        <w:rPr>
+          <w:rFonts w:ascii="Times New Roman" w:hAnsi="Times New Roman" w:cs="Times New Roman"/>
+        </w:rPr>
+        <w:t xml:space="preserve"> September 2023</w:t>
       </w:r>
       <w:r>
         <w:rPr>
@@ -281,8 +362,6 @@
             <w:tabs>
               <w:tab w:val="right" w:leader="dot" w:pos="9350"/>
             </w:tabs>
-            <w:spacing w:line="276" w:lineRule="auto"/>
-            <w:jc w:val="both"/>
             <w:rPr>
               <w:rFonts w:eastAsiaTheme="minorEastAsia" w:cstheme="minorBidi"/>
               <w:b w:val="0"/>
@@ -314,7 +393,7 @@
             </w:rPr>
             <w:fldChar w:fldCharType="separate"/>
           </w:r>
-          <w:hyperlink w:anchor="_Toc145634277" w:history="1">
+          <w:hyperlink w:anchor="_Toc145752094" w:history="1">
             <w:r>
               <w:rPr>
                 <w:rStyle w:val="Hyperlink"/>
@@ -342,7 +421,7 @@
                 <w:noProof/>
                 <w:webHidden/>
               </w:rPr>
-              <w:instrText xml:space="preserve"> PAGEREF _Toc145634277 \h </w:instrText>
+              <w:instrText xml:space="preserve"> PAGEREF _Toc145752094 \h </w:instrText>
             </w:r>
             <w:r>
               <w:rPr>
@@ -379,8 +458,6 @@
             <w:tabs>
               <w:tab w:val="right" w:leader="dot" w:pos="9350"/>
             </w:tabs>
-            <w:spacing w:line="276" w:lineRule="auto"/>
-            <w:jc w:val="both"/>
             <w:rPr>
               <w:rFonts w:eastAsiaTheme="minorEastAsia" w:cstheme="minorBidi"/>
               <w:noProof/>
@@ -388,7 +465,7 @@
               <w:szCs w:val="24"/>
             </w:rPr>
           </w:pPr>
-          <w:hyperlink w:anchor="_Toc145634278" w:history="1">
+          <w:hyperlink w:anchor="_Toc145752095" w:history="1">
             <w:r>
               <w:rPr>
                 <w:rStyle w:val="Hyperlink"/>
@@ -418,7 +495,7 @@
                 <w:noProof/>
                 <w:webHidden/>
               </w:rPr>
-              <w:instrText xml:space="preserve"> PAGEREF _Toc145634278 \h </w:instrText>
+              <w:instrText xml:space="preserve"> PAGEREF _Toc145752095 \h </w:instrText>
             </w:r>
             <w:r>
               <w:rPr>
@@ -455,8 +532,6 @@
             <w:tabs>
               <w:tab w:val="right" w:leader="dot" w:pos="9350"/>
             </w:tabs>
-            <w:spacing w:line="276" w:lineRule="auto"/>
-            <w:jc w:val="both"/>
             <w:rPr>
               <w:rFonts w:eastAsiaTheme="minorEastAsia" w:cstheme="minorBidi"/>
               <w:noProof/>
@@ -464,7 +539,7 @@
               <w:szCs w:val="24"/>
             </w:rPr>
           </w:pPr>
-          <w:hyperlink w:anchor="_Toc145634279" w:history="1">
+          <w:hyperlink w:anchor="_Toc145752096" w:history="1">
             <w:r>
               <w:rPr>
                 <w:rStyle w:val="Hyperlink"/>
@@ -494,7 +569,7 @@
                 <w:noProof/>
                 <w:webHidden/>
               </w:rPr>
-              <w:instrText xml:space="preserve"> PAGEREF _Toc145634279 \h </w:instrText>
+              <w:instrText xml:space="preserve"> PAGEREF _Toc145752096 \h </w:instrText>
             </w:r>
             <w:r>
               <w:rPr>
@@ -531,8 +606,6 @@
             <w:tabs>
               <w:tab w:val="right" w:leader="dot" w:pos="9350"/>
             </w:tabs>
-            <w:spacing w:line="276" w:lineRule="auto"/>
-            <w:jc w:val="both"/>
             <w:rPr>
               <w:rFonts w:eastAsiaTheme="minorEastAsia" w:cstheme="minorBidi"/>
               <w:b w:val="0"/>
@@ -542,7 +615,7 @@
               <w:szCs w:val="24"/>
             </w:rPr>
           </w:pPr>
-          <w:hyperlink w:anchor="_Toc145634280" w:history="1">
+          <w:hyperlink w:anchor="_Toc145752097" w:history="1">
             <w:r>
               <w:rPr>
                 <w:rStyle w:val="Hyperlink"/>
@@ -570,7 +643,7 @@
                 <w:noProof/>
                 <w:webHidden/>
               </w:rPr>
-              <w:instrText xml:space="preserve"> PAGEREF _Toc145634280 \h </w:instrText>
+              <w:instrText xml:space="preserve"> PAGEREF _Toc145752097 \h </w:instrText>
             </w:r>
             <w:r>
               <w:rPr>
@@ -607,8 +680,6 @@
             <w:tabs>
               <w:tab w:val="right" w:leader="dot" w:pos="9350"/>
             </w:tabs>
-            <w:spacing w:line="276" w:lineRule="auto"/>
-            <w:jc w:val="both"/>
             <w:rPr>
               <w:rFonts w:eastAsiaTheme="minorEastAsia" w:cstheme="minorBidi"/>
               <w:noProof/>
@@ -616,7 +687,7 @@
               <w:szCs w:val="24"/>
             </w:rPr>
           </w:pPr>
-          <w:hyperlink w:anchor="_Toc145634281" w:history="1">
+          <w:hyperlink w:anchor="_Toc145752098" w:history="1">
             <w:r>
               <w:rPr>
                 <w:rStyle w:val="Hyperlink"/>
@@ -646,7 +717,7 @@
                 <w:noProof/>
                 <w:webHidden/>
               </w:rPr>
-              <w:instrText xml:space="preserve"> PAGEREF _Toc145634281 \h </w:instrText>
+              <w:instrText xml:space="preserve"> PAGEREF _Toc145752098 \h </w:instrText>
             </w:r>
             <w:r>
               <w:rPr>
@@ -683,8 +754,6 @@
             <w:tabs>
               <w:tab w:val="right" w:leader="dot" w:pos="9350"/>
             </w:tabs>
-            <w:spacing w:line="276" w:lineRule="auto"/>
-            <w:jc w:val="both"/>
             <w:rPr>
               <w:rFonts w:eastAsiaTheme="minorEastAsia" w:cstheme="minorBidi"/>
               <w:b w:val="0"/>
@@ -694,7 +763,7 @@
               <w:szCs w:val="24"/>
             </w:rPr>
           </w:pPr>
-          <w:hyperlink w:anchor="_Toc145634282" w:history="1">
+          <w:hyperlink w:anchor="_Toc145752099" w:history="1">
             <w:r>
               <w:rPr>
                 <w:rStyle w:val="Hyperlink"/>
@@ -722,7 +791,7 @@
                 <w:noProof/>
                 <w:webHidden/>
               </w:rPr>
-              <w:instrText xml:space="preserve"> PAGEREF _Toc145634282 \h </w:instrText>
+              <w:instrText xml:space="preserve"> PAGEREF _Toc145752099 \h </w:instrText>
             </w:r>
             <w:r>
               <w:rPr>
@@ -759,8 +828,6 @@
             <w:tabs>
               <w:tab w:val="right" w:leader="dot" w:pos="9350"/>
             </w:tabs>
-            <w:spacing w:line="276" w:lineRule="auto"/>
-            <w:jc w:val="both"/>
             <w:rPr>
               <w:rFonts w:eastAsiaTheme="minorEastAsia" w:cstheme="minorBidi"/>
               <w:noProof/>
@@ -768,7 +835,7 @@
               <w:szCs w:val="24"/>
             </w:rPr>
           </w:pPr>
-          <w:hyperlink w:anchor="_Toc145634283" w:history="1">
+          <w:hyperlink w:anchor="_Toc145752100" w:history="1">
             <w:r>
               <w:rPr>
                 <w:rStyle w:val="Hyperlink"/>
@@ -798,7 +865,7 @@
                 <w:noProof/>
                 <w:webHidden/>
               </w:rPr>
-              <w:instrText xml:space="preserve"> PAGEREF _Toc145634283 \h </w:instrText>
+              <w:instrText xml:space="preserve"> PAGEREF _Toc145752100 \h </w:instrText>
             </w:r>
             <w:r>
               <w:rPr>
@@ -831,6 +898,80 @@
         </w:p>
         <w:p>
           <w:pPr>
+            <w:pStyle w:val="TOC3"/>
+            <w:tabs>
+              <w:tab w:val="right" w:leader="dot" w:pos="9350"/>
+            </w:tabs>
+            <w:rPr>
+              <w:rFonts w:eastAsiaTheme="minorEastAsia" w:cstheme="minorBidi"/>
+              <w:noProof/>
+              <w:sz w:val="24"/>
+              <w:szCs w:val="24"/>
+            </w:rPr>
+          </w:pPr>
+          <w:hyperlink w:anchor="_Toc145752101" w:history="1">
+            <w:r>
+              <w:rPr>
+                <w:rStyle w:val="Hyperlink"/>
+                <w:rFonts w:ascii="Times New Roman" w:hAnsi="Times New Roman" w:cs="Times New Roman"/>
+                <w:b/>
+                <w:bCs/>
+                <w:noProof/>
+              </w:rPr>
+              <w:t>Timeline</w:t>
+            </w:r>
+            <w:r>
+              <w:rPr>
+                <w:noProof/>
+                <w:webHidden/>
+              </w:rPr>
+              <w:tab/>
+            </w:r>
+            <w:r>
+              <w:rPr>
+                <w:noProof/>
+                <w:webHidden/>
+              </w:rPr>
+              <w:fldChar w:fldCharType="begin"/>
+            </w:r>
+            <w:r>
+              <w:rPr>
+                <w:noProof/>
+                <w:webHidden/>
+              </w:rPr>
+              <w:instrText xml:space="preserve"> PAGEREF _Toc145752101 \h </w:instrText>
+            </w:r>
+            <w:r>
+              <w:rPr>
+                <w:noProof/>
+                <w:webHidden/>
+              </w:rPr>
+            </w:r>
+            <w:r>
+              <w:rPr>
+                <w:noProof/>
+                <w:webHidden/>
+              </w:rPr>
+              <w:fldChar w:fldCharType="separate"/>
+            </w:r>
+            <w:r>
+              <w:rPr>
+                <w:noProof/>
+                <w:webHidden/>
+              </w:rPr>
+              <w:t>7</w:t>
+            </w:r>
+            <w:r>
+              <w:rPr>
+                <w:noProof/>
+                <w:webHidden/>
+              </w:rPr>
+              <w:fldChar w:fldCharType="end"/>
+            </w:r>
+          </w:hyperlink>
+        </w:p>
+        <w:p>
+          <w:pPr>
             <w:spacing w:line="276" w:lineRule="auto"/>
             <w:jc w:val="both"/>
             <w:rPr>
@@ -900,7 +1041,7 @@
           <w:color w:val="auto"/>
         </w:rPr>
       </w:pPr>
-      <w:bookmarkStart w:id="0" w:name="_Toc145634277"/>
+      <w:bookmarkStart w:id="0" w:name="_Toc145752094"/>
       <w:r>
         <w:rPr>
           <w:rFonts w:ascii="Times New Roman" w:hAnsi="Times New Roman" w:cs="Times New Roman"/>
@@ -934,7 +1075,7 @@
           <w:color w:val="auto"/>
         </w:rPr>
       </w:pPr>
-      <w:bookmarkStart w:id="1" w:name="_Toc145634278"/>
+      <w:bookmarkStart w:id="1" w:name="_Toc145752095"/>
       <w:r>
         <w:rPr>
           <w:rFonts w:ascii="Times New Roman" w:hAnsi="Times New Roman" w:cs="Times New Roman"/>
@@ -1260,7 +1401,7 @@
           <w:color w:val="auto"/>
         </w:rPr>
       </w:pPr>
-      <w:bookmarkStart w:id="2" w:name="_Toc145634279"/>
+      <w:bookmarkStart w:id="2" w:name="_Toc145752096"/>
       <w:r>
         <w:rPr>
           <w:rFonts w:ascii="Times New Roman" w:hAnsi="Times New Roman" w:cs="Times New Roman"/>
@@ -2160,7 +2301,7 @@
           <w:color w:val="auto"/>
         </w:rPr>
       </w:pPr>
-      <w:bookmarkStart w:id="3" w:name="_Toc145634280"/>
+      <w:bookmarkStart w:id="3" w:name="_Toc145752097"/>
       <w:r>
         <w:rPr>
           <w:rFonts w:ascii="Times New Roman" w:hAnsi="Times New Roman" w:cs="Times New Roman"/>
@@ -2194,7 +2335,7 @@
           <w:color w:val="auto"/>
         </w:rPr>
       </w:pPr>
-      <w:bookmarkStart w:id="4" w:name="_Toc145634281"/>
+      <w:bookmarkStart w:id="4" w:name="_Toc145752098"/>
       <w:r>
         <w:rPr>
           <w:rFonts w:ascii="Times New Roman" w:hAnsi="Times New Roman" w:cs="Times New Roman"/>
@@ -2452,7 +2593,7 @@
           <w:color w:val="auto"/>
         </w:rPr>
       </w:pPr>
-      <w:bookmarkStart w:id="5" w:name="_Toc145634282"/>
+      <w:bookmarkStart w:id="5" w:name="_Toc145752099"/>
       <w:r>
         <w:rPr>
           <w:rFonts w:ascii="Times New Roman" w:hAnsi="Times New Roman" w:cs="Times New Roman"/>
@@ -2630,7 +2771,7 @@
           <w:color w:val="auto"/>
         </w:rPr>
       </w:pPr>
-      <w:bookmarkStart w:id="6" w:name="_Toc145634283"/>
+      <w:bookmarkStart w:id="6" w:name="_Toc145752100"/>
       <w:r>
         <w:rPr>
           <w:rFonts w:ascii="Times New Roman" w:hAnsi="Times New Roman" w:cs="Times New Roman"/>
@@ -2642,6 +2783,7 @@
       </w:r>
       <w:bookmarkEnd w:id="6"/>
     </w:p>
+    <w:p/>
     <w:p>
       <w:pPr>
         <w:pStyle w:val="ListParagraph"/>
@@ -2755,7 +2897,7 @@
         <w:pStyle w:val="ListParagraph"/>
         <w:numPr>
           <w:ilvl w:val="0"/>
-          <w:numId w:val="6"/>
+          <w:numId w:val="2"/>
         </w:numPr>
         <w:spacing w:line="276" w:lineRule="auto"/>
         <w:jc w:val="both"/>
@@ -2767,33 +2909,107 @@
         <w:rPr>
           <w:rFonts w:ascii="Times New Roman" w:hAnsi="Times New Roman" w:cs="Times New Roman"/>
         </w:rPr>
-        <w:t>Time: 1</w:t>
-      </w:r>
-      <w:r>
-        <w:rPr>
-          <w:rFonts w:ascii="Times New Roman" w:hAnsi="Times New Roman" w:cs="Times New Roman"/>
-          <w:vertAlign w:val="superscript"/>
-        </w:rPr>
-        <w:t>st</w:t>
-      </w:r>
-      <w:r>
-        <w:rPr>
-          <w:rFonts w:ascii="Times New Roman" w:hAnsi="Times New Roman" w:cs="Times New Roman"/>
-        </w:rPr>
-        <w:t xml:space="preserve"> half of the 4</w:t>
-      </w:r>
-      <w:r>
-        <w:rPr>
-          <w:rFonts w:ascii="Times New Roman" w:hAnsi="Times New Roman" w:cs="Times New Roman"/>
-          <w:vertAlign w:val="superscript"/>
-        </w:rPr>
-        <w:t>th</w:t>
-      </w:r>
-      <w:r>
-        <w:rPr>
-          <w:rFonts w:ascii="Times New Roman" w:hAnsi="Times New Roman" w:cs="Times New Roman"/>
-        </w:rPr>
-        <w:t xml:space="preserve"> week</w:t>
+        <w:t>S</w:t>
+      </w:r>
+      <w:r>
+        <w:rPr>
+          <w:rFonts w:ascii="Times New Roman" w:hAnsi="Times New Roman" w:cs="Times New Roman"/>
+        </w:rPr>
+        <w:t>tatic web content and templates</w:t>
+      </w:r>
+      <w:r>
+        <w:rPr>
+          <w:rFonts w:ascii="Times New Roman" w:hAnsi="Times New Roman" w:cs="Times New Roman"/>
+        </w:rPr>
+        <w:t xml:space="preserve"> using </w:t>
+      </w:r>
+      <w:r>
+        <w:rPr>
+          <w:rFonts w:ascii="Times New Roman" w:hAnsi="Times New Roman" w:cs="Times New Roman"/>
+        </w:rPr>
+        <w:t>mock</w:t>
+      </w:r>
+      <w:r>
+        <w:rPr>
+          <w:rFonts w:ascii="Times New Roman" w:hAnsi="Times New Roman" w:cs="Times New Roman"/>
+        </w:rPr>
+        <w:t xml:space="preserve"> data</w:t>
+      </w:r>
+    </w:p>
+    <w:p>
+      <w:pPr>
+        <w:pStyle w:val="ListParagraph"/>
+        <w:numPr>
+          <w:ilvl w:val="0"/>
+          <w:numId w:val="7"/>
+        </w:numPr>
+        <w:spacing w:line="276" w:lineRule="auto"/>
+        <w:jc w:val="both"/>
+        <w:rPr>
+          <w:rFonts w:ascii="Times New Roman" w:hAnsi="Times New Roman" w:cs="Times New Roman"/>
+        </w:rPr>
+      </w:pPr>
+      <w:r>
+        <w:rPr>
+          <w:rFonts w:ascii="Times New Roman" w:hAnsi="Times New Roman" w:cs="Times New Roman"/>
+        </w:rPr>
+        <w:t>Description: Create a mock data and prepare a general look of the app without API requests.</w:t>
+      </w:r>
+      <w:r>
+        <w:rPr>
+          <w:rFonts w:ascii="Times New Roman" w:hAnsi="Times New Roman" w:cs="Times New Roman"/>
+        </w:rPr>
+        <w:t xml:space="preserve"> Prepare interfaces </w:t>
+      </w:r>
+      <w:r>
+        <w:rPr>
+          <w:rFonts w:ascii="Times New Roman" w:hAnsi="Times New Roman" w:cs="Times New Roman"/>
+        </w:rPr>
+        <w:t xml:space="preserve">to make API calls </w:t>
+      </w:r>
+      <w:r>
+        <w:rPr>
+          <w:rFonts w:ascii="Times New Roman" w:hAnsi="Times New Roman" w:cs="Times New Roman"/>
+        </w:rPr>
+        <w:t>and simply return the mock data.</w:t>
+      </w:r>
+    </w:p>
+    <w:p>
+      <w:pPr>
+        <w:pStyle w:val="ListParagraph"/>
+        <w:numPr>
+          <w:ilvl w:val="0"/>
+          <w:numId w:val="7"/>
+        </w:numPr>
+        <w:spacing w:line="276" w:lineRule="auto"/>
+        <w:jc w:val="both"/>
+        <w:rPr>
+          <w:rFonts w:ascii="Times New Roman" w:hAnsi="Times New Roman" w:cs="Times New Roman"/>
+        </w:rPr>
+      </w:pPr>
+      <w:r>
+        <w:rPr>
+          <w:rFonts w:ascii="Times New Roman" w:hAnsi="Times New Roman" w:cs="Times New Roman"/>
+        </w:rPr>
+        <w:t xml:space="preserve">Deliverables: </w:t>
+      </w:r>
+      <w:r>
+        <w:rPr>
+          <w:rFonts w:ascii="Times New Roman" w:hAnsi="Times New Roman" w:cs="Times New Roman"/>
+        </w:rPr>
+        <w:t>A deployed app with static view of the app</w:t>
+      </w:r>
+      <w:r>
+        <w:rPr>
+          <w:rFonts w:ascii="Times New Roman" w:hAnsi="Times New Roman" w:cs="Times New Roman"/>
+        </w:rPr>
+        <w:t xml:space="preserve"> showing the general flow of the site.</w:t>
+      </w:r>
+      <w:r>
+        <w:rPr>
+          <w:rFonts w:ascii="Times New Roman" w:hAnsi="Times New Roman" w:cs="Times New Roman"/>
+        </w:rPr>
+        <w:t xml:space="preserve"> </w:t>
       </w:r>
     </w:p>
     <w:p>
@@ -2813,31 +3029,43 @@
         <w:rPr>
           <w:rFonts w:ascii="Times New Roman" w:hAnsi="Times New Roman" w:cs="Times New Roman"/>
         </w:rPr>
-        <w:t>S</w:t>
-      </w:r>
-      <w:r>
-        <w:rPr>
-          <w:rFonts w:ascii="Times New Roman" w:hAnsi="Times New Roman" w:cs="Times New Roman"/>
-        </w:rPr>
-        <w:t>tatic web content and templates</w:t>
-      </w:r>
-      <w:r>
-        <w:rPr>
-          <w:rFonts w:ascii="Times New Roman" w:hAnsi="Times New Roman" w:cs="Times New Roman"/>
-        </w:rPr>
-        <w:t xml:space="preserve"> using </w:t>
-      </w:r>
-      <w:r>
-        <w:rPr>
-          <w:rFonts w:ascii="Times New Roman" w:hAnsi="Times New Roman" w:cs="Times New Roman"/>
-        </w:rPr>
-        <w:t>mock</w:t>
-      </w:r>
-      <w:r>
-        <w:rPr>
-          <w:rFonts w:ascii="Times New Roman" w:hAnsi="Times New Roman" w:cs="Times New Roman"/>
-        </w:rPr>
-        <w:t xml:space="preserve"> data</w:t>
+        <w:t>U</w:t>
+      </w:r>
+      <w:r>
+        <w:rPr>
+          <w:rFonts w:ascii="Times New Roman" w:hAnsi="Times New Roman" w:cs="Times New Roman"/>
+        </w:rPr>
+        <w:t>ser service</w:t>
+      </w:r>
+      <w:r>
+        <w:rPr>
+          <w:rFonts w:ascii="Times New Roman" w:hAnsi="Times New Roman" w:cs="Times New Roman"/>
+        </w:rPr>
+        <w:t xml:space="preserve"> </w:t>
+      </w:r>
+      <w:r>
+        <w:rPr>
+          <w:rFonts w:ascii="Times New Roman" w:hAnsi="Times New Roman" w:cs="Times New Roman"/>
+        </w:rPr>
+        <w:t>i</w:t>
+      </w:r>
+      <w:r>
+        <w:rPr>
+          <w:rFonts w:ascii="Times New Roman" w:hAnsi="Times New Roman" w:cs="Times New Roman"/>
+        </w:rPr>
+        <w:t>ntegrate</w:t>
+      </w:r>
+      <w:r>
+        <w:rPr>
+          <w:rFonts w:ascii="Times New Roman" w:hAnsi="Times New Roman" w:cs="Times New Roman"/>
+        </w:rPr>
+        <w:t xml:space="preserve">d </w:t>
+      </w:r>
+      <w:r>
+        <w:rPr>
+          <w:rFonts w:ascii="Times New Roman" w:hAnsi="Times New Roman" w:cs="Times New Roman"/>
+        </w:rPr>
+        <w:t>with web app</w:t>
       </w:r>
     </w:p>
     <w:p>
@@ -2845,7 +3073,7 @@
         <w:pStyle w:val="ListParagraph"/>
         <w:numPr>
           <w:ilvl w:val="0"/>
-          <w:numId w:val="7"/>
+          <w:numId w:val="9"/>
         </w:numPr>
         <w:spacing w:line="276" w:lineRule="auto"/>
         <w:jc w:val="both"/>
@@ -2857,25 +3085,49 @@
         <w:rPr>
           <w:rFonts w:ascii="Times New Roman" w:hAnsi="Times New Roman" w:cs="Times New Roman"/>
         </w:rPr>
-        <w:t>Description: Create a mock data and prepare a general look of the app without API requests.</w:t>
-      </w:r>
-      <w:r>
-        <w:rPr>
-          <w:rFonts w:ascii="Times New Roman" w:hAnsi="Times New Roman" w:cs="Times New Roman"/>
-        </w:rPr>
-        <w:t xml:space="preserve"> Prepare interfaces </w:t>
-      </w:r>
-      <w:r>
-        <w:rPr>
-          <w:rFonts w:ascii="Times New Roman" w:hAnsi="Times New Roman" w:cs="Times New Roman"/>
-        </w:rPr>
-        <w:t xml:space="preserve">to make API calls </w:t>
-      </w:r>
-      <w:r>
-        <w:rPr>
-          <w:rFonts w:ascii="Times New Roman" w:hAnsi="Times New Roman" w:cs="Times New Roman"/>
-        </w:rPr>
-        <w:t>and simply return the mock data.</w:t>
+        <w:t>Description: Implement Java servlets for user registration and login.</w:t>
+      </w:r>
+      <w:r>
+        <w:rPr>
+          <w:rFonts w:ascii="Times New Roman" w:hAnsi="Times New Roman" w:cs="Times New Roman"/>
+        </w:rPr>
+        <w:t xml:space="preserve"> Integrate Java API with the client</w:t>
+      </w:r>
+      <w:r>
+        <w:rPr>
+          <w:rFonts w:ascii="Times New Roman" w:hAnsi="Times New Roman" w:cs="Times New Roman"/>
+        </w:rPr>
+        <w:t xml:space="preserve"> s</w:t>
+      </w:r>
+      <w:r>
+        <w:rPr>
+          <w:rFonts w:ascii="Times New Roman" w:hAnsi="Times New Roman" w:cs="Times New Roman"/>
+        </w:rPr>
+        <w:t xml:space="preserve">ide (using the API interfaces as defined before </w:t>
+      </w:r>
+      <w:r>
+        <w:rPr>
+          <w:rFonts w:ascii="Times New Roman" w:hAnsi="Times New Roman" w:cs="Times New Roman"/>
+        </w:rPr>
+        <w:t>i</w:t>
+      </w:r>
+      <w:r>
+        <w:rPr>
+          <w:rFonts w:ascii="Times New Roman" w:hAnsi="Times New Roman" w:cs="Times New Roman"/>
+        </w:rPr>
+        <w:t xml:space="preserve">n </w:t>
+      </w:r>
+      <w:r>
+        <w:rPr>
+          <w:rFonts w:ascii="Times New Roman" w:hAnsi="Times New Roman" w:cs="Times New Roman"/>
+        </w:rPr>
+        <w:t>2).</w:t>
+      </w:r>
+      <w:r>
+        <w:rPr>
+          <w:rFonts w:ascii="Times New Roman" w:hAnsi="Times New Roman" w:cs="Times New Roman"/>
+        </w:rPr>
+        <w:t xml:space="preserve"> Test out the implementation and save the session in the browser.</w:t>
       </w:r>
     </w:p>
     <w:p>
@@ -2883,7 +3135,7 @@
         <w:pStyle w:val="ListParagraph"/>
         <w:numPr>
           <w:ilvl w:val="0"/>
-          <w:numId w:val="7"/>
+          <w:numId w:val="9"/>
         </w:numPr>
         <w:spacing w:line="276" w:lineRule="auto"/>
         <w:jc w:val="both"/>
@@ -2895,83 +3147,7 @@
         <w:rPr>
           <w:rFonts w:ascii="Times New Roman" w:hAnsi="Times New Roman" w:cs="Times New Roman"/>
         </w:rPr>
-        <w:t xml:space="preserve">Deliverables: </w:t>
-      </w:r>
-      <w:r>
-        <w:rPr>
-          <w:rFonts w:ascii="Times New Roman" w:hAnsi="Times New Roman" w:cs="Times New Roman"/>
-        </w:rPr>
-        <w:t>A deployed app with static view of the app</w:t>
-      </w:r>
-      <w:r>
-        <w:rPr>
-          <w:rFonts w:ascii="Times New Roman" w:hAnsi="Times New Roman" w:cs="Times New Roman"/>
-        </w:rPr>
-        <w:t xml:space="preserve"> showing the general flow of the site.</w:t>
-      </w:r>
-      <w:r>
-        <w:rPr>
-          <w:rFonts w:ascii="Times New Roman" w:hAnsi="Times New Roman" w:cs="Times New Roman"/>
-        </w:rPr>
-        <w:t xml:space="preserve"> </w:t>
-      </w:r>
-    </w:p>
-    <w:p>
-      <w:pPr>
-        <w:pStyle w:val="ListParagraph"/>
-        <w:numPr>
-          <w:ilvl w:val="0"/>
-          <w:numId w:val="7"/>
-        </w:numPr>
-        <w:spacing w:line="276" w:lineRule="auto"/>
-        <w:jc w:val="both"/>
-        <w:rPr>
-          <w:rFonts w:ascii="Times New Roman" w:hAnsi="Times New Roman" w:cs="Times New Roman"/>
-        </w:rPr>
-      </w:pPr>
-      <w:r>
-        <w:rPr>
-          <w:rFonts w:ascii="Times New Roman" w:hAnsi="Times New Roman" w:cs="Times New Roman"/>
-        </w:rPr>
-        <w:t xml:space="preserve">Time: </w:t>
-      </w:r>
-      <w:r>
-        <w:rPr>
-          <w:rFonts w:ascii="Times New Roman" w:hAnsi="Times New Roman" w:cs="Times New Roman"/>
-        </w:rPr>
-        <w:t>2</w:t>
-      </w:r>
-      <w:r>
-        <w:rPr>
-          <w:rFonts w:ascii="Times New Roman" w:hAnsi="Times New Roman" w:cs="Times New Roman"/>
-          <w:vertAlign w:val="superscript"/>
-        </w:rPr>
-        <w:t>nd</w:t>
-      </w:r>
-      <w:r>
-        <w:rPr>
-          <w:rFonts w:ascii="Times New Roman" w:hAnsi="Times New Roman" w:cs="Times New Roman"/>
-        </w:rPr>
-        <w:t xml:space="preserve"> </w:t>
-      </w:r>
-      <w:r>
-        <w:rPr>
-          <w:rFonts w:ascii="Times New Roman" w:hAnsi="Times New Roman" w:cs="Times New Roman"/>
-        </w:rPr>
-        <w:t>half of the 4</w:t>
-      </w:r>
-      <w:r>
-        <w:rPr>
-          <w:rFonts w:ascii="Times New Roman" w:hAnsi="Times New Roman" w:cs="Times New Roman"/>
-          <w:vertAlign w:val="superscript"/>
-        </w:rPr>
-        <w:t>th</w:t>
-      </w:r>
-      <w:r>
-        <w:rPr>
-          <w:rFonts w:ascii="Times New Roman" w:hAnsi="Times New Roman" w:cs="Times New Roman"/>
-        </w:rPr>
-        <w:t xml:space="preserve"> week</w:t>
+        <w:t>Deliverables: A deployed app with static view of the app and enabled user login/register.</w:t>
       </w:r>
     </w:p>
     <w:p>
@@ -2991,43 +3167,25 @@
         <w:rPr>
           <w:rFonts w:ascii="Times New Roman" w:hAnsi="Times New Roman" w:cs="Times New Roman"/>
         </w:rPr>
-        <w:t>U</w:t>
-      </w:r>
-      <w:r>
-        <w:rPr>
-          <w:rFonts w:ascii="Times New Roman" w:hAnsi="Times New Roman" w:cs="Times New Roman"/>
-        </w:rPr>
-        <w:t>ser service</w:t>
-      </w:r>
-      <w:r>
-        <w:rPr>
-          <w:rFonts w:ascii="Times New Roman" w:hAnsi="Times New Roman" w:cs="Times New Roman"/>
-        </w:rPr>
-        <w:t xml:space="preserve"> </w:t>
-      </w:r>
-      <w:r>
-        <w:rPr>
-          <w:rFonts w:ascii="Times New Roman" w:hAnsi="Times New Roman" w:cs="Times New Roman"/>
-        </w:rPr>
-        <w:t>i</w:t>
-      </w:r>
-      <w:r>
-        <w:rPr>
-          <w:rFonts w:ascii="Times New Roman" w:hAnsi="Times New Roman" w:cs="Times New Roman"/>
-        </w:rPr>
-        <w:t>ntegrate</w:t>
-      </w:r>
-      <w:r>
-        <w:rPr>
-          <w:rFonts w:ascii="Times New Roman" w:hAnsi="Times New Roman" w:cs="Times New Roman"/>
-        </w:rPr>
-        <w:t xml:space="preserve">d </w:t>
-      </w:r>
-      <w:r>
-        <w:rPr>
-          <w:rFonts w:ascii="Times New Roman" w:hAnsi="Times New Roman" w:cs="Times New Roman"/>
-        </w:rPr>
-        <w:t>with web app</w:t>
+        <w:t>Joke</w:t>
+      </w:r>
+      <w:r>
+        <w:rPr>
+          <w:rFonts w:ascii="Times New Roman" w:hAnsi="Times New Roman" w:cs="Times New Roman"/>
+        </w:rPr>
+        <w:t xml:space="preserve"> CRUD APIs integrate</w:t>
+      </w:r>
+      <w:r>
+        <w:rPr>
+          <w:rFonts w:ascii="Times New Roman" w:hAnsi="Times New Roman" w:cs="Times New Roman"/>
+        </w:rPr>
+        <w:t>d</w:t>
+      </w:r>
+      <w:r>
+        <w:rPr>
+          <w:rFonts w:ascii="Times New Roman" w:hAnsi="Times New Roman" w:cs="Times New Roman"/>
+        </w:rPr>
+        <w:t xml:space="preserve"> with web app</w:t>
       </w:r>
     </w:p>
     <w:p>
@@ -3035,7 +3193,7 @@
         <w:pStyle w:val="ListParagraph"/>
         <w:numPr>
           <w:ilvl w:val="0"/>
-          <w:numId w:val="9"/>
+          <w:numId w:val="10"/>
         </w:numPr>
         <w:spacing w:line="276" w:lineRule="auto"/>
         <w:jc w:val="both"/>
@@ -3047,49 +3205,67 @@
         <w:rPr>
           <w:rFonts w:ascii="Times New Roman" w:hAnsi="Times New Roman" w:cs="Times New Roman"/>
         </w:rPr>
-        <w:t>Description: Implement Java servlets for user registration and login.</w:t>
-      </w:r>
-      <w:r>
-        <w:rPr>
-          <w:rFonts w:ascii="Times New Roman" w:hAnsi="Times New Roman" w:cs="Times New Roman"/>
-        </w:rPr>
-        <w:t xml:space="preserve"> Integrate Java API with the client</w:t>
-      </w:r>
-      <w:r>
-        <w:rPr>
-          <w:rFonts w:ascii="Times New Roman" w:hAnsi="Times New Roman" w:cs="Times New Roman"/>
-        </w:rPr>
-        <w:t xml:space="preserve"> s</w:t>
-      </w:r>
-      <w:r>
-        <w:rPr>
-          <w:rFonts w:ascii="Times New Roman" w:hAnsi="Times New Roman" w:cs="Times New Roman"/>
-        </w:rPr>
-        <w:t xml:space="preserve">ide (using the API interfaces as defined before </w:t>
-      </w:r>
-      <w:r>
-        <w:rPr>
-          <w:rFonts w:ascii="Times New Roman" w:hAnsi="Times New Roman" w:cs="Times New Roman"/>
-        </w:rPr>
-        <w:t>i</w:t>
-      </w:r>
-      <w:r>
-        <w:rPr>
-          <w:rFonts w:ascii="Times New Roman" w:hAnsi="Times New Roman" w:cs="Times New Roman"/>
-        </w:rPr>
-        <w:t xml:space="preserve">n </w:t>
-      </w:r>
-      <w:r>
-        <w:rPr>
-          <w:rFonts w:ascii="Times New Roman" w:hAnsi="Times New Roman" w:cs="Times New Roman"/>
-        </w:rPr>
-        <w:t>2).</w:t>
-      </w:r>
-      <w:r>
-        <w:rPr>
-          <w:rFonts w:ascii="Times New Roman" w:hAnsi="Times New Roman" w:cs="Times New Roman"/>
-        </w:rPr>
-        <w:t xml:space="preserve"> Test out the implementation and save the session in the browser.</w:t>
+        <w:t xml:space="preserve">Description: Implement Java servlets for </w:t>
+      </w:r>
+      <w:r>
+        <w:rPr>
+          <w:rFonts w:ascii="Times New Roman" w:hAnsi="Times New Roman" w:cs="Times New Roman"/>
+        </w:rPr>
+        <w:t>create, update, read and delete joke posts</w:t>
+      </w:r>
+      <w:r>
+        <w:rPr>
+          <w:rFonts w:ascii="Times New Roman" w:hAnsi="Times New Roman" w:cs="Times New Roman"/>
+        </w:rPr>
+        <w:t>. Integrate Java API with the client sid</w:t>
+      </w:r>
+      <w:r>
+        <w:rPr>
+          <w:rFonts w:ascii="Times New Roman" w:hAnsi="Times New Roman" w:cs="Times New Roman"/>
+        </w:rPr>
+        <w:t>e</w:t>
+      </w:r>
+      <w:r>
+        <w:rPr>
+          <w:rFonts w:ascii="Times New Roman" w:hAnsi="Times New Roman" w:cs="Times New Roman"/>
+        </w:rPr>
+        <w:t>. Test out the i</w:t>
+      </w:r>
+      <w:r>
+        <w:rPr>
+          <w:rFonts w:ascii="Times New Roman" w:hAnsi="Times New Roman" w:cs="Times New Roman"/>
+        </w:rPr>
+        <w:t>ntegration</w:t>
+      </w:r>
+      <w:r>
+        <w:rPr>
+          <w:rFonts w:ascii="Times New Roman" w:hAnsi="Times New Roman" w:cs="Times New Roman"/>
+        </w:rPr>
+        <w:t xml:space="preserve"> and ensure update and delete are working as per the descriptions in </w:t>
+      </w:r>
+      <w:r>
+        <w:rPr>
+          <w:rFonts w:ascii="Times New Roman" w:hAnsi="Times New Roman" w:cs="Times New Roman"/>
+        </w:rPr>
+        <w:t xml:space="preserve">Section </w:t>
+      </w:r>
+      <w:r>
+        <w:rPr>
+          <w:rFonts w:ascii="Times New Roman" w:hAnsi="Times New Roman" w:cs="Times New Roman"/>
+        </w:rPr>
+        <w:t>Project Deliverables (5</w:t>
+      </w:r>
+      <w:r>
+        <w:rPr>
+          <w:rFonts w:ascii="Times New Roman" w:hAnsi="Times New Roman" w:cs="Times New Roman"/>
+        </w:rPr>
+        <w:t>)</w:t>
+      </w:r>
+      <w:r>
+        <w:rPr>
+          <w:rFonts w:ascii="Times New Roman" w:hAnsi="Times New Roman" w:cs="Times New Roman"/>
+        </w:rPr>
+        <w:t>.</w:t>
       </w:r>
     </w:p>
     <w:p>
@@ -3097,7 +3273,7 @@
         <w:pStyle w:val="ListParagraph"/>
         <w:numPr>
           <w:ilvl w:val="0"/>
-          <w:numId w:val="9"/>
+          <w:numId w:val="10"/>
         </w:numPr>
         <w:spacing w:line="276" w:lineRule="auto"/>
         <w:jc w:val="both"/>
@@ -3109,59 +3285,31 @@
         <w:rPr>
           <w:rFonts w:ascii="Times New Roman" w:hAnsi="Times New Roman" w:cs="Times New Roman"/>
         </w:rPr>
-        <w:t>Deliverables: A deployed app with static view of the app and enabled user login/register.</w:t>
-      </w:r>
-    </w:p>
-    <w:p>
-      <w:pPr>
-        <w:pStyle w:val="ListParagraph"/>
-        <w:numPr>
-          <w:ilvl w:val="0"/>
-          <w:numId w:val="9"/>
-        </w:numPr>
-        <w:spacing w:line="276" w:lineRule="auto"/>
-        <w:jc w:val="both"/>
-        <w:rPr>
-          <w:rFonts w:ascii="Times New Roman" w:hAnsi="Times New Roman" w:cs="Times New Roman"/>
-        </w:rPr>
-      </w:pPr>
-      <w:r>
-        <w:rPr>
-          <w:rFonts w:ascii="Times New Roman" w:hAnsi="Times New Roman" w:cs="Times New Roman"/>
-        </w:rPr>
-        <w:t>Time: 1</w:t>
-      </w:r>
-      <w:r>
-        <w:rPr>
-          <w:rFonts w:ascii="Times New Roman" w:hAnsi="Times New Roman" w:cs="Times New Roman"/>
-          <w:vertAlign w:val="superscript"/>
-        </w:rPr>
-        <w:t>st</w:t>
-      </w:r>
-      <w:r>
-        <w:rPr>
-          <w:rFonts w:ascii="Times New Roman" w:hAnsi="Times New Roman" w:cs="Times New Roman"/>
-        </w:rPr>
-        <w:t xml:space="preserve"> half of the </w:t>
-      </w:r>
-      <w:r>
-        <w:rPr>
-          <w:rFonts w:ascii="Times New Roman" w:hAnsi="Times New Roman" w:cs="Times New Roman"/>
-        </w:rPr>
-        <w:t>5</w:t>
-      </w:r>
-      <w:r>
-        <w:rPr>
-          <w:rFonts w:ascii="Times New Roman" w:hAnsi="Times New Roman" w:cs="Times New Roman"/>
-          <w:vertAlign w:val="superscript"/>
-        </w:rPr>
-        <w:t>th</w:t>
-      </w:r>
-      <w:r>
-        <w:rPr>
-          <w:rFonts w:ascii="Times New Roman" w:hAnsi="Times New Roman" w:cs="Times New Roman"/>
-        </w:rPr>
-        <w:t xml:space="preserve"> week</w:t>
+        <w:t xml:space="preserve">Deliverables: A deployed app with </w:t>
+      </w:r>
+      <w:r>
+        <w:rPr>
+          <w:rFonts w:ascii="Times New Roman" w:hAnsi="Times New Roman" w:cs="Times New Roman"/>
+        </w:rPr>
+        <w:t xml:space="preserve">a partial </w:t>
+      </w:r>
+      <w:r>
+        <w:rPr>
+          <w:rFonts w:ascii="Times New Roman" w:hAnsi="Times New Roman" w:cs="Times New Roman"/>
+        </w:rPr>
+        <w:t>static view of the app and enabled user login/register</w:t>
+      </w:r>
+      <w:r>
+        <w:rPr>
+          <w:rFonts w:ascii="Times New Roman" w:hAnsi="Times New Roman" w:cs="Times New Roman"/>
+        </w:rPr>
+        <w:t xml:space="preserve"> and joke CRUD operations</w:t>
+      </w:r>
+      <w:r>
+        <w:rPr>
+          <w:rFonts w:ascii="Times New Roman" w:hAnsi="Times New Roman" w:cs="Times New Roman"/>
+        </w:rPr>
+        <w:t>.</w:t>
       </w:r>
     </w:p>
     <w:p>
@@ -3181,13 +3329,25 @@
         <w:rPr>
           <w:rFonts w:ascii="Times New Roman" w:hAnsi="Times New Roman" w:cs="Times New Roman"/>
         </w:rPr>
-        <w:t>Joke</w:t>
-      </w:r>
-      <w:r>
-        <w:rPr>
-          <w:rFonts w:ascii="Times New Roman" w:hAnsi="Times New Roman" w:cs="Times New Roman"/>
-        </w:rPr>
-        <w:t xml:space="preserve"> CRUD APIs integrate</w:t>
+        <w:t>S</w:t>
+      </w:r>
+      <w:r>
+        <w:rPr>
+          <w:rFonts w:ascii="Times New Roman" w:hAnsi="Times New Roman" w:cs="Times New Roman"/>
+        </w:rPr>
+        <w:t xml:space="preserve">earch API </w:t>
+      </w:r>
+      <w:r>
+        <w:rPr>
+          <w:rFonts w:ascii="Times New Roman" w:hAnsi="Times New Roman" w:cs="Times New Roman"/>
+        </w:rPr>
+        <w:t>i</w:t>
+      </w:r>
+      <w:r>
+        <w:rPr>
+          <w:rFonts w:ascii="Times New Roman" w:hAnsi="Times New Roman" w:cs="Times New Roman"/>
+        </w:rPr>
+        <w:t>ntegrate</w:t>
       </w:r>
       <w:r>
         <w:rPr>
@@ -3207,7 +3367,7 @@
         <w:pStyle w:val="ListParagraph"/>
         <w:numPr>
           <w:ilvl w:val="0"/>
-          <w:numId w:val="10"/>
+          <w:numId w:val="12"/>
         </w:numPr>
         <w:spacing w:line="276" w:lineRule="auto"/>
         <w:jc w:val="both"/>
@@ -3225,55 +3385,31 @@
         <w:rPr>
           <w:rFonts w:ascii="Times New Roman" w:hAnsi="Times New Roman" w:cs="Times New Roman"/>
         </w:rPr>
-        <w:t>create, update, read and delete joke posts</w:t>
-      </w:r>
-      <w:r>
-        <w:rPr>
-          <w:rFonts w:ascii="Times New Roman" w:hAnsi="Times New Roman" w:cs="Times New Roman"/>
-        </w:rPr>
-        <w:t>. Integrate Java API with the client sid</w:t>
-      </w:r>
-      <w:r>
-        <w:rPr>
-          <w:rFonts w:ascii="Times New Roman" w:hAnsi="Times New Roman" w:cs="Times New Roman"/>
-        </w:rPr>
-        <w:t>e</w:t>
-      </w:r>
-      <w:r>
-        <w:rPr>
-          <w:rFonts w:ascii="Times New Roman" w:hAnsi="Times New Roman" w:cs="Times New Roman"/>
-        </w:rPr>
-        <w:t>. Test out the i</w:t>
-      </w:r>
-      <w:r>
-        <w:rPr>
-          <w:rFonts w:ascii="Times New Roman" w:hAnsi="Times New Roman" w:cs="Times New Roman"/>
-        </w:rPr>
-        <w:t>ntegration</w:t>
-      </w:r>
-      <w:r>
-        <w:rPr>
-          <w:rFonts w:ascii="Times New Roman" w:hAnsi="Times New Roman" w:cs="Times New Roman"/>
-        </w:rPr>
-        <w:t xml:space="preserve"> and ensure update and delete are working as per the descriptions in </w:t>
-      </w:r>
-      <w:r>
-        <w:rPr>
-          <w:rFonts w:ascii="Times New Roman" w:hAnsi="Times New Roman" w:cs="Times New Roman"/>
-        </w:rPr>
-        <w:t xml:space="preserve">Section </w:t>
-      </w:r>
-      <w:r>
-        <w:rPr>
-          <w:rFonts w:ascii="Times New Roman" w:hAnsi="Times New Roman" w:cs="Times New Roman"/>
-        </w:rPr>
-        <w:t>Project Deliverables (5</w:t>
-      </w:r>
-      <w:r>
-        <w:rPr>
-          <w:rFonts w:ascii="Times New Roman" w:hAnsi="Times New Roman" w:cs="Times New Roman"/>
-        </w:rPr>
-        <w:t>)</w:t>
+        <w:t>search</w:t>
+      </w:r>
+      <w:r>
+        <w:rPr>
+          <w:rFonts w:ascii="Times New Roman" w:hAnsi="Times New Roman" w:cs="Times New Roman"/>
+        </w:rPr>
+        <w:t xml:space="preserve"> joke posts</w:t>
+      </w:r>
+      <w:r>
+        <w:rPr>
+          <w:rFonts w:ascii="Times New Roman" w:hAnsi="Times New Roman" w:cs="Times New Roman"/>
+        </w:rPr>
+        <w:t xml:space="preserve"> by labels and content keywords</w:t>
+      </w:r>
+      <w:r>
+        <w:rPr>
+          <w:rFonts w:ascii="Times New Roman" w:hAnsi="Times New Roman" w:cs="Times New Roman"/>
+        </w:rPr>
+        <w:t>. Integrate Java API with the client side. Test out the integratio</w:t>
+      </w:r>
+      <w:r>
+        <w:rPr>
+          <w:rFonts w:ascii="Times New Roman" w:hAnsi="Times New Roman" w:cs="Times New Roman"/>
+        </w:rPr>
+        <w:t>n</w:t>
       </w:r>
       <w:r>
         <w:rPr>
@@ -3287,7 +3423,7 @@
         <w:pStyle w:val="ListParagraph"/>
         <w:numPr>
           <w:ilvl w:val="0"/>
-          <w:numId w:val="10"/>
+          <w:numId w:val="12"/>
         </w:numPr>
         <w:spacing w:line="276" w:lineRule="auto"/>
         <w:jc w:val="both"/>
@@ -3305,99 +3441,55 @@
         <w:rPr>
           <w:rFonts w:ascii="Times New Roman" w:hAnsi="Times New Roman" w:cs="Times New Roman"/>
         </w:rPr>
-        <w:t xml:space="preserve">a partial </w:t>
-      </w:r>
-      <w:r>
-        <w:rPr>
-          <w:rFonts w:ascii="Times New Roman" w:hAnsi="Times New Roman" w:cs="Times New Roman"/>
-        </w:rPr>
-        <w:t>static view of the app and enabled user login/register</w:t>
-      </w:r>
-      <w:r>
-        <w:rPr>
-          <w:rFonts w:ascii="Times New Roman" w:hAnsi="Times New Roman" w:cs="Times New Roman"/>
-        </w:rPr>
-        <w:t xml:space="preserve"> and joke CRUD operations</w:t>
+        <w:t xml:space="preserve">partial </w:t>
+      </w:r>
+      <w:r>
+        <w:rPr>
+          <w:rFonts w:ascii="Times New Roman" w:hAnsi="Times New Roman" w:cs="Times New Roman"/>
+        </w:rPr>
+        <w:t>static view of the app</w:t>
+      </w:r>
+      <w:r>
+        <w:rPr>
+          <w:rFonts w:ascii="Times New Roman" w:hAnsi="Times New Roman" w:cs="Times New Roman"/>
+        </w:rPr>
+        <w:t xml:space="preserve">, </w:t>
+      </w:r>
+      <w:r>
+        <w:rPr>
+          <w:rFonts w:ascii="Times New Roman" w:hAnsi="Times New Roman" w:cs="Times New Roman"/>
+        </w:rPr>
+        <w:t>enabled user login/register</w:t>
+      </w:r>
+      <w:r>
+        <w:rPr>
+          <w:rFonts w:ascii="Times New Roman" w:hAnsi="Times New Roman" w:cs="Times New Roman"/>
+        </w:rPr>
+        <w:t xml:space="preserve">, </w:t>
+      </w:r>
+      <w:r>
+        <w:rPr>
+          <w:rFonts w:ascii="Times New Roman" w:hAnsi="Times New Roman" w:cs="Times New Roman"/>
+        </w:rPr>
+        <w:t>joke CRUD operations</w:t>
+      </w:r>
+      <w:r>
+        <w:rPr>
+          <w:rFonts w:ascii="Times New Roman" w:hAnsi="Times New Roman" w:cs="Times New Roman"/>
+        </w:rPr>
+        <w:t xml:space="preserve"> and search jokes by </w:t>
+      </w:r>
+      <w:r>
+        <w:rPr>
+          <w:rFonts w:ascii="Times New Roman" w:hAnsi="Times New Roman" w:cs="Times New Roman"/>
+        </w:rPr>
+        <w:t>query keywords</w:t>
       </w:r>
       <w:r>
         <w:rPr>
           <w:rFonts w:ascii="Times New Roman" w:hAnsi="Times New Roman" w:cs="Times New Roman"/>
         </w:rPr>
         <w:t>.</w:t>
-      </w:r>
-    </w:p>
-    <w:p>
-      <w:pPr>
-        <w:pStyle w:val="ListParagraph"/>
-        <w:numPr>
-          <w:ilvl w:val="0"/>
-          <w:numId w:val="10"/>
-        </w:numPr>
-        <w:spacing w:line="276" w:lineRule="auto"/>
-        <w:jc w:val="both"/>
-        <w:rPr>
-          <w:rFonts w:ascii="Times New Roman" w:hAnsi="Times New Roman" w:cs="Times New Roman"/>
-        </w:rPr>
-      </w:pPr>
-      <w:r>
-        <w:rPr>
-          <w:rFonts w:ascii="Times New Roman" w:hAnsi="Times New Roman" w:cs="Times New Roman"/>
-        </w:rPr>
-        <w:t xml:space="preserve">Time: </w:t>
-      </w:r>
-      <w:r>
-        <w:rPr>
-          <w:rFonts w:ascii="Times New Roman" w:hAnsi="Times New Roman" w:cs="Times New Roman"/>
-        </w:rPr>
-        <w:t>2</w:t>
-      </w:r>
-      <w:proofErr w:type="gramStart"/>
-      <w:r>
-        <w:rPr>
-          <w:rFonts w:ascii="Times New Roman" w:hAnsi="Times New Roman" w:cs="Times New Roman"/>
-          <w:vertAlign w:val="superscript"/>
-        </w:rPr>
-        <w:t>nd</w:t>
-      </w:r>
-      <w:r>
-        <w:rPr>
-          <w:rFonts w:ascii="Times New Roman" w:hAnsi="Times New Roman" w:cs="Times New Roman"/>
-          <w:vertAlign w:val="superscript"/>
-        </w:rPr>
-        <w:t xml:space="preserve"> </w:t>
-      </w:r>
-      <w:r>
-        <w:rPr>
-          <w:rFonts w:ascii="Times New Roman" w:hAnsi="Times New Roman" w:cs="Times New Roman"/>
-          <w:vertAlign w:val="superscript"/>
-        </w:rPr>
-        <w:t xml:space="preserve"> </w:t>
-      </w:r>
-      <w:r>
-        <w:rPr>
-          <w:rFonts w:ascii="Times New Roman" w:hAnsi="Times New Roman" w:cs="Times New Roman"/>
-        </w:rPr>
-        <w:t>half</w:t>
-      </w:r>
-      <w:proofErr w:type="gramEnd"/>
-      <w:r>
-        <w:rPr>
-          <w:rFonts w:ascii="Times New Roman" w:hAnsi="Times New Roman" w:cs="Times New Roman"/>
-        </w:rPr>
-        <w:t xml:space="preserve"> of the 5</w:t>
-      </w:r>
-      <w:r>
-        <w:rPr>
-          <w:rFonts w:ascii="Times New Roman" w:hAnsi="Times New Roman" w:cs="Times New Roman"/>
-          <w:vertAlign w:val="superscript"/>
-        </w:rPr>
-        <w:t>th</w:t>
-      </w:r>
-      <w:r>
-        <w:rPr>
-          <w:rFonts w:ascii="Times New Roman" w:hAnsi="Times New Roman" w:cs="Times New Roman"/>
-        </w:rPr>
-        <w:t xml:space="preserve"> week</w:t>
       </w:r>
     </w:p>
     <w:p>
@@ -3417,25 +3509,19 @@
         <w:rPr>
           <w:rFonts w:ascii="Times New Roman" w:hAnsi="Times New Roman" w:cs="Times New Roman"/>
         </w:rPr>
-        <w:t>S</w:t>
-      </w:r>
-      <w:r>
-        <w:rPr>
-          <w:rFonts w:ascii="Times New Roman" w:hAnsi="Times New Roman" w:cs="Times New Roman"/>
-        </w:rPr>
-        <w:t xml:space="preserve">earch API </w:t>
-      </w:r>
-      <w:r>
-        <w:rPr>
-          <w:rFonts w:ascii="Times New Roman" w:hAnsi="Times New Roman" w:cs="Times New Roman"/>
-        </w:rPr>
-        <w:t>i</w:t>
-      </w:r>
-      <w:r>
-        <w:rPr>
-          <w:rFonts w:ascii="Times New Roman" w:hAnsi="Times New Roman" w:cs="Times New Roman"/>
-        </w:rPr>
-        <w:t>ntegrate</w:t>
+        <w:t>Comment and rate</w:t>
+      </w:r>
+      <w:r>
+        <w:rPr>
+          <w:rFonts w:ascii="Times New Roman" w:hAnsi="Times New Roman" w:cs="Times New Roman"/>
+        </w:rPr>
+        <w:t xml:space="preserve"> APIs</w:t>
+      </w:r>
+      <w:r>
+        <w:rPr>
+          <w:rFonts w:ascii="Times New Roman" w:hAnsi="Times New Roman" w:cs="Times New Roman"/>
+        </w:rPr>
+        <w:t xml:space="preserve"> integrate</w:t>
       </w:r>
       <w:r>
         <w:rPr>
@@ -3454,8 +3540,8 @@
       <w:pPr>
         <w:pStyle w:val="ListParagraph"/>
         <w:numPr>
-          <w:ilvl w:val="0"/>
-          <w:numId w:val="12"/>
+          <w:ilvl w:val="1"/>
+          <w:numId w:val="13"/>
         </w:numPr>
         <w:spacing w:line="276" w:lineRule="auto"/>
         <w:jc w:val="both"/>
@@ -3473,45 +3559,33 @@
         <w:rPr>
           <w:rFonts w:ascii="Times New Roman" w:hAnsi="Times New Roman" w:cs="Times New Roman"/>
         </w:rPr>
-        <w:t>search</w:t>
-      </w:r>
-      <w:r>
-        <w:rPr>
-          <w:rFonts w:ascii="Times New Roman" w:hAnsi="Times New Roman" w:cs="Times New Roman"/>
-        </w:rPr>
-        <w:t xml:space="preserve"> joke posts</w:t>
-      </w:r>
-      <w:r>
-        <w:rPr>
-          <w:rFonts w:ascii="Times New Roman" w:hAnsi="Times New Roman" w:cs="Times New Roman"/>
-        </w:rPr>
-        <w:t xml:space="preserve"> by labels and content keywords</w:t>
-      </w:r>
-      <w:r>
-        <w:rPr>
-          <w:rFonts w:ascii="Times New Roman" w:hAnsi="Times New Roman" w:cs="Times New Roman"/>
-        </w:rPr>
-        <w:t>. Integrate Java API with the client side. Test out the integratio</w:t>
-      </w:r>
-      <w:r>
-        <w:rPr>
-          <w:rFonts w:ascii="Times New Roman" w:hAnsi="Times New Roman" w:cs="Times New Roman"/>
-        </w:rPr>
-        <w:t>n</w:t>
-      </w:r>
-      <w:r>
-        <w:rPr>
-          <w:rFonts w:ascii="Times New Roman" w:hAnsi="Times New Roman" w:cs="Times New Roman"/>
-        </w:rPr>
-        <w:t>.</w:t>
+        <w:t>rating and commenting on</w:t>
+      </w:r>
+      <w:r>
+        <w:rPr>
+          <w:rFonts w:ascii="Times New Roman" w:hAnsi="Times New Roman" w:cs="Times New Roman"/>
+        </w:rPr>
+        <w:t xml:space="preserve"> joke post</w:t>
+      </w:r>
+      <w:r>
+        <w:rPr>
+          <w:rFonts w:ascii="Times New Roman" w:hAnsi="Times New Roman" w:cs="Times New Roman"/>
+        </w:rPr>
+        <w:t>s</w:t>
+      </w:r>
+      <w:r>
+        <w:rPr>
+          <w:rFonts w:ascii="Times New Roman" w:hAnsi="Times New Roman" w:cs="Times New Roman"/>
+        </w:rPr>
+        <w:t>. Integrate Java API with the client side. Test out the integration.</w:t>
       </w:r>
     </w:p>
     <w:p>
       <w:pPr>
         <w:pStyle w:val="ListParagraph"/>
         <w:numPr>
-          <w:ilvl w:val="0"/>
-          <w:numId w:val="12"/>
+          <w:ilvl w:val="1"/>
+          <w:numId w:val="13"/>
         </w:numPr>
         <w:spacing w:line="276" w:lineRule="auto"/>
         <w:jc w:val="both"/>
@@ -3523,19 +3597,8 @@
         <w:rPr>
           <w:rFonts w:ascii="Times New Roman" w:hAnsi="Times New Roman" w:cs="Times New Roman"/>
         </w:rPr>
-        <w:t xml:space="preserve">Deliverables: A deployed app with </w:t>
-      </w:r>
-      <w:r>
-        <w:rPr>
-          <w:rFonts w:ascii="Times New Roman" w:hAnsi="Times New Roman" w:cs="Times New Roman"/>
-        </w:rPr>
-        <w:t xml:space="preserve">partial </w:t>
-      </w:r>
-      <w:r>
-        <w:rPr>
-          <w:rFonts w:ascii="Times New Roman" w:hAnsi="Times New Roman" w:cs="Times New Roman"/>
-        </w:rPr>
-        <w:t>static view of the app</w:t>
+        <w:lastRenderedPageBreak/>
+        <w:t>Deliverables: A deployed app with enabled user login/register, joke CRUD operations</w:t>
       </w:r>
       <w:r>
         <w:rPr>
@@ -3547,31 +3610,25 @@
         <w:rPr>
           <w:rFonts w:ascii="Times New Roman" w:hAnsi="Times New Roman" w:cs="Times New Roman"/>
         </w:rPr>
-        <w:t>enabled user login/register</w:t>
-      </w:r>
-      <w:r>
-        <w:rPr>
-          <w:rFonts w:ascii="Times New Roman" w:hAnsi="Times New Roman" w:cs="Times New Roman"/>
-        </w:rPr>
-        <w:t xml:space="preserve">, </w:t>
-      </w:r>
-      <w:r>
-        <w:rPr>
-          <w:rFonts w:ascii="Times New Roman" w:hAnsi="Times New Roman" w:cs="Times New Roman"/>
-        </w:rPr>
-        <w:t>joke CRUD operations</w:t>
-      </w:r>
-      <w:r>
-        <w:rPr>
-          <w:rFonts w:ascii="Times New Roman" w:hAnsi="Times New Roman" w:cs="Times New Roman"/>
-        </w:rPr>
-        <w:t xml:space="preserve"> and search jokes by </w:t>
-      </w:r>
-      <w:r>
-        <w:rPr>
-          <w:rFonts w:ascii="Times New Roman" w:hAnsi="Times New Roman" w:cs="Times New Roman"/>
-        </w:rPr>
-        <w:t>query keywords</w:t>
+        <w:t>search jokes by query keywords</w:t>
+      </w:r>
+      <w:r>
+        <w:rPr>
+          <w:rFonts w:ascii="Times New Roman" w:hAnsi="Times New Roman" w:cs="Times New Roman"/>
+        </w:rPr>
+        <w:t xml:space="preserve"> and form</w:t>
+      </w:r>
+      <w:r>
+        <w:rPr>
+          <w:rFonts w:ascii="Times New Roman" w:hAnsi="Times New Roman" w:cs="Times New Roman"/>
+        </w:rPr>
+        <w:t>s</w:t>
+      </w:r>
+      <w:r>
+        <w:rPr>
+          <w:rFonts w:ascii="Times New Roman" w:hAnsi="Times New Roman" w:cs="Times New Roman"/>
+        </w:rPr>
+        <w:t xml:space="preserve"> to submit joke ratings/comments</w:t>
       </w:r>
       <w:r>
         <w:rPr>
@@ -3579,58 +3636,41 @@
         </w:rPr>
         <w:t>.</w:t>
       </w:r>
-    </w:p>
-    <w:p>
-      <w:pPr>
-        <w:pStyle w:val="ListParagraph"/>
-        <w:numPr>
-          <w:ilvl w:val="0"/>
-          <w:numId w:val="12"/>
-        </w:numPr>
-        <w:spacing w:line="276" w:lineRule="auto"/>
-        <w:jc w:val="both"/>
-        <w:rPr>
-          <w:rFonts w:ascii="Times New Roman" w:hAnsi="Times New Roman" w:cs="Times New Roman"/>
-        </w:rPr>
-      </w:pPr>
-      <w:r>
-        <w:rPr>
-          <w:rFonts w:ascii="Times New Roman" w:hAnsi="Times New Roman" w:cs="Times New Roman"/>
-        </w:rPr>
-        <w:lastRenderedPageBreak/>
-        <w:t>Time: 1</w:t>
-      </w:r>
-      <w:r>
-        <w:rPr>
-          <w:rFonts w:ascii="Times New Roman" w:hAnsi="Times New Roman" w:cs="Times New Roman"/>
-          <w:vertAlign w:val="superscript"/>
-        </w:rPr>
-        <w:t>st</w:t>
-      </w:r>
-      <w:r>
-        <w:rPr>
-          <w:rFonts w:ascii="Times New Roman" w:hAnsi="Times New Roman" w:cs="Times New Roman"/>
-        </w:rPr>
-        <w:t xml:space="preserve"> half of the </w:t>
-      </w:r>
-      <w:r>
-        <w:rPr>
-          <w:rFonts w:ascii="Times New Roman" w:hAnsi="Times New Roman" w:cs="Times New Roman"/>
-        </w:rPr>
-        <w:t>6</w:t>
-      </w:r>
-      <w:r>
-        <w:rPr>
-          <w:rFonts w:ascii="Times New Roman" w:hAnsi="Times New Roman" w:cs="Times New Roman"/>
-          <w:vertAlign w:val="superscript"/>
-        </w:rPr>
-        <w:t>th</w:t>
-      </w:r>
-      <w:r>
-        <w:rPr>
-          <w:rFonts w:ascii="Times New Roman" w:hAnsi="Times New Roman" w:cs="Times New Roman"/>
-        </w:rPr>
-        <w:t xml:space="preserve"> week</w:t>
+      <w:r>
+        <w:rPr>
+          <w:rFonts w:ascii="Times New Roman" w:hAnsi="Times New Roman" w:cs="Times New Roman"/>
+        </w:rPr>
+        <w:t xml:space="preserve"> </w:t>
+      </w:r>
+      <w:r>
+        <w:rPr>
+          <w:rFonts w:ascii="Times New Roman" w:hAnsi="Times New Roman" w:cs="Times New Roman"/>
+        </w:rPr>
+        <w:t>Ensure that the comments/ratings are reflected in each joke post both in number</w:t>
+      </w:r>
+      <w:r>
+        <w:rPr>
+          <w:rFonts w:ascii="Times New Roman" w:hAnsi="Times New Roman" w:cs="Times New Roman"/>
+        </w:rPr>
+        <w:t xml:space="preserve"> statistics </w:t>
+      </w:r>
+      <w:r>
+        <w:rPr>
+          <w:rFonts w:ascii="Times New Roman" w:hAnsi="Times New Roman" w:cs="Times New Roman"/>
+        </w:rPr>
+        <w:t xml:space="preserve">and </w:t>
+      </w:r>
+      <w:r>
+        <w:rPr>
+          <w:rFonts w:ascii="Times New Roman" w:hAnsi="Times New Roman" w:cs="Times New Roman"/>
+        </w:rPr>
+        <w:t>threads (original joke followed by comments).</w:t>
+      </w:r>
+      <w:r>
+        <w:rPr>
+          <w:rFonts w:ascii="Times New Roman" w:hAnsi="Times New Roman" w:cs="Times New Roman"/>
+        </w:rPr>
+        <w:t xml:space="preserve"> Test out the whole APIs integration.</w:t>
       </w:r>
     </w:p>
     <w:p>
@@ -3650,310 +3690,6 @@
         <w:rPr>
           <w:rFonts w:ascii="Times New Roman" w:hAnsi="Times New Roman" w:cs="Times New Roman"/>
         </w:rPr>
-        <w:t>Comment and rate</w:t>
-      </w:r>
-      <w:r>
-        <w:rPr>
-          <w:rFonts w:ascii="Times New Roman" w:hAnsi="Times New Roman" w:cs="Times New Roman"/>
-        </w:rPr>
-        <w:t xml:space="preserve"> APIs</w:t>
-      </w:r>
-      <w:r>
-        <w:rPr>
-          <w:rFonts w:ascii="Times New Roman" w:hAnsi="Times New Roman" w:cs="Times New Roman"/>
-        </w:rPr>
-        <w:t xml:space="preserve"> integrate</w:t>
-      </w:r>
-      <w:r>
-        <w:rPr>
-          <w:rFonts w:ascii="Times New Roman" w:hAnsi="Times New Roman" w:cs="Times New Roman"/>
-        </w:rPr>
-        <w:t>d</w:t>
-      </w:r>
-      <w:r>
-        <w:rPr>
-          <w:rFonts w:ascii="Times New Roman" w:hAnsi="Times New Roman" w:cs="Times New Roman"/>
-        </w:rPr>
-        <w:t xml:space="preserve"> with web app</w:t>
-      </w:r>
-    </w:p>
-    <w:p>
-      <w:pPr>
-        <w:pStyle w:val="ListParagraph"/>
-        <w:numPr>
-          <w:ilvl w:val="1"/>
-          <w:numId w:val="13"/>
-        </w:numPr>
-        <w:spacing w:line="276" w:lineRule="auto"/>
-        <w:jc w:val="both"/>
-        <w:rPr>
-          <w:rFonts w:ascii="Times New Roman" w:hAnsi="Times New Roman" w:cs="Times New Roman"/>
-        </w:rPr>
-      </w:pPr>
-      <w:r>
-        <w:rPr>
-          <w:rFonts w:ascii="Times New Roman" w:hAnsi="Times New Roman" w:cs="Times New Roman"/>
-        </w:rPr>
-        <w:t xml:space="preserve">Description: Implement Java servlets for </w:t>
-      </w:r>
-      <w:r>
-        <w:rPr>
-          <w:rFonts w:ascii="Times New Roman" w:hAnsi="Times New Roman" w:cs="Times New Roman"/>
-        </w:rPr>
-        <w:t>rating and commenting on</w:t>
-      </w:r>
-      <w:r>
-        <w:rPr>
-          <w:rFonts w:ascii="Times New Roman" w:hAnsi="Times New Roman" w:cs="Times New Roman"/>
-        </w:rPr>
-        <w:t xml:space="preserve"> joke post</w:t>
-      </w:r>
-      <w:r>
-        <w:rPr>
-          <w:rFonts w:ascii="Times New Roman" w:hAnsi="Times New Roman" w:cs="Times New Roman"/>
-        </w:rPr>
-        <w:t>s</w:t>
-      </w:r>
-      <w:r>
-        <w:rPr>
-          <w:rFonts w:ascii="Times New Roman" w:hAnsi="Times New Roman" w:cs="Times New Roman"/>
-        </w:rPr>
-        <w:t>. Integrate Java API with the client side. Test out the integration.</w:t>
-      </w:r>
-    </w:p>
-    <w:p>
-      <w:pPr>
-        <w:pStyle w:val="ListParagraph"/>
-        <w:numPr>
-          <w:ilvl w:val="1"/>
-          <w:numId w:val="13"/>
-        </w:numPr>
-        <w:spacing w:line="276" w:lineRule="auto"/>
-        <w:jc w:val="both"/>
-        <w:rPr>
-          <w:rFonts w:ascii="Times New Roman" w:hAnsi="Times New Roman" w:cs="Times New Roman"/>
-        </w:rPr>
-      </w:pPr>
-      <w:r>
-        <w:rPr>
-          <w:rFonts w:ascii="Times New Roman" w:hAnsi="Times New Roman" w:cs="Times New Roman"/>
-        </w:rPr>
-        <w:t>Deliverables: A deployed app with enabled user login/register, joke CRUD operations</w:t>
-      </w:r>
-      <w:r>
-        <w:rPr>
-          <w:rFonts w:ascii="Times New Roman" w:hAnsi="Times New Roman" w:cs="Times New Roman"/>
-        </w:rPr>
-        <w:t xml:space="preserve">, </w:t>
-      </w:r>
-      <w:r>
-        <w:rPr>
-          <w:rFonts w:ascii="Times New Roman" w:hAnsi="Times New Roman" w:cs="Times New Roman"/>
-        </w:rPr>
-        <w:t>search jokes by query keywords</w:t>
-      </w:r>
-      <w:r>
-        <w:rPr>
-          <w:rFonts w:ascii="Times New Roman" w:hAnsi="Times New Roman" w:cs="Times New Roman"/>
-        </w:rPr>
-        <w:t xml:space="preserve"> and form</w:t>
-      </w:r>
-      <w:r>
-        <w:rPr>
-          <w:rFonts w:ascii="Times New Roman" w:hAnsi="Times New Roman" w:cs="Times New Roman"/>
-        </w:rPr>
-        <w:t>s</w:t>
-      </w:r>
-      <w:r>
-        <w:rPr>
-          <w:rFonts w:ascii="Times New Roman" w:hAnsi="Times New Roman" w:cs="Times New Roman"/>
-        </w:rPr>
-        <w:t xml:space="preserve"> to submit joke ratings/comments</w:t>
-      </w:r>
-      <w:r>
-        <w:rPr>
-          <w:rFonts w:ascii="Times New Roman" w:hAnsi="Times New Roman" w:cs="Times New Roman"/>
-        </w:rPr>
-        <w:t>.</w:t>
-      </w:r>
-      <w:r>
-        <w:rPr>
-          <w:rFonts w:ascii="Times New Roman" w:hAnsi="Times New Roman" w:cs="Times New Roman"/>
-        </w:rPr>
-        <w:t xml:space="preserve"> </w:t>
-      </w:r>
-      <w:r>
-        <w:rPr>
-          <w:rFonts w:ascii="Times New Roman" w:hAnsi="Times New Roman" w:cs="Times New Roman"/>
-        </w:rPr>
-        <w:t>Ensure that the comments/ratings are reflected in each joke post both in number</w:t>
-      </w:r>
-      <w:r>
-        <w:rPr>
-          <w:rFonts w:ascii="Times New Roman" w:hAnsi="Times New Roman" w:cs="Times New Roman"/>
-        </w:rPr>
-        <w:t xml:space="preserve"> statistics </w:t>
-      </w:r>
-      <w:r>
-        <w:rPr>
-          <w:rFonts w:ascii="Times New Roman" w:hAnsi="Times New Roman" w:cs="Times New Roman"/>
-        </w:rPr>
-        <w:t xml:space="preserve">and </w:t>
-      </w:r>
-      <w:r>
-        <w:rPr>
-          <w:rFonts w:ascii="Times New Roman" w:hAnsi="Times New Roman" w:cs="Times New Roman"/>
-        </w:rPr>
-        <w:t>threads (original joke followed by comments).</w:t>
-      </w:r>
-      <w:r>
-        <w:rPr>
-          <w:rFonts w:ascii="Times New Roman" w:hAnsi="Times New Roman" w:cs="Times New Roman"/>
-        </w:rPr>
-        <w:t xml:space="preserve"> Test out the whole APIs integration.</w:t>
-      </w:r>
-    </w:p>
-    <w:p>
-      <w:pPr>
-        <w:pStyle w:val="ListParagraph"/>
-        <w:numPr>
-          <w:ilvl w:val="1"/>
-          <w:numId w:val="13"/>
-        </w:numPr>
-        <w:spacing w:line="276" w:lineRule="auto"/>
-        <w:jc w:val="both"/>
-        <w:rPr>
-          <w:rFonts w:ascii="Times New Roman" w:hAnsi="Times New Roman" w:cs="Times New Roman"/>
-        </w:rPr>
-      </w:pPr>
-      <w:r>
-        <w:rPr>
-          <w:rFonts w:ascii="Times New Roman" w:hAnsi="Times New Roman" w:cs="Times New Roman"/>
-        </w:rPr>
-        <w:t xml:space="preserve">Time: </w:t>
-      </w:r>
-      <w:r>
-        <w:rPr>
-          <w:rFonts w:ascii="Times New Roman" w:hAnsi="Times New Roman" w:cs="Times New Roman"/>
-        </w:rPr>
-        <w:t>2</w:t>
-      </w:r>
-      <w:proofErr w:type="gramStart"/>
-      <w:r>
-        <w:rPr>
-          <w:rFonts w:ascii="Times New Roman" w:hAnsi="Times New Roman" w:cs="Times New Roman"/>
-          <w:vertAlign w:val="superscript"/>
-        </w:rPr>
-        <w:t>nd</w:t>
-      </w:r>
-      <w:r>
-        <w:rPr>
-          <w:rFonts w:ascii="Times New Roman" w:hAnsi="Times New Roman" w:cs="Times New Roman"/>
-          <w:vertAlign w:val="superscript"/>
-        </w:rPr>
-        <w:t xml:space="preserve"> </w:t>
-      </w:r>
-      <w:r>
-        <w:rPr>
-          <w:rFonts w:ascii="Times New Roman" w:hAnsi="Times New Roman" w:cs="Times New Roman"/>
-          <w:vertAlign w:val="superscript"/>
-        </w:rPr>
-        <w:t xml:space="preserve"> </w:t>
-      </w:r>
-      <w:r>
-        <w:rPr>
-          <w:rFonts w:ascii="Times New Roman" w:hAnsi="Times New Roman" w:cs="Times New Roman"/>
-        </w:rPr>
-        <w:t>half</w:t>
-      </w:r>
-      <w:proofErr w:type="gramEnd"/>
-      <w:r>
-        <w:rPr>
-          <w:rFonts w:ascii="Times New Roman" w:hAnsi="Times New Roman" w:cs="Times New Roman"/>
-        </w:rPr>
-        <w:t xml:space="preserve"> of the </w:t>
-      </w:r>
-      <w:r>
-        <w:rPr>
-          <w:rFonts w:ascii="Times New Roman" w:hAnsi="Times New Roman" w:cs="Times New Roman"/>
-        </w:rPr>
-        <w:t>6</w:t>
-      </w:r>
-      <w:r>
-        <w:rPr>
-          <w:rFonts w:ascii="Times New Roman" w:hAnsi="Times New Roman" w:cs="Times New Roman"/>
-          <w:vertAlign w:val="superscript"/>
-        </w:rPr>
-        <w:t>th</w:t>
-      </w:r>
-      <w:r>
-        <w:rPr>
-          <w:rFonts w:ascii="Times New Roman" w:hAnsi="Times New Roman" w:cs="Times New Roman"/>
-        </w:rPr>
-        <w:t xml:space="preserve"> week</w:t>
-      </w:r>
-      <w:r>
-        <w:rPr>
-          <w:rFonts w:ascii="Times New Roman" w:hAnsi="Times New Roman" w:cs="Times New Roman"/>
-        </w:rPr>
-        <w:t xml:space="preserve"> and 1</w:t>
-      </w:r>
-      <w:r>
-        <w:rPr>
-          <w:rFonts w:ascii="Times New Roman" w:hAnsi="Times New Roman" w:cs="Times New Roman"/>
-          <w:vertAlign w:val="superscript"/>
-        </w:rPr>
-        <w:t>st</w:t>
-      </w:r>
-      <w:r>
-        <w:rPr>
-          <w:rFonts w:ascii="Times New Roman" w:hAnsi="Times New Roman" w:cs="Times New Roman"/>
-        </w:rPr>
-        <w:t xml:space="preserve"> </w:t>
-      </w:r>
-      <w:r>
-        <w:rPr>
-          <w:rFonts w:ascii="Times New Roman" w:hAnsi="Times New Roman" w:cs="Times New Roman"/>
-        </w:rPr>
-        <w:t>half</w:t>
-      </w:r>
-      <w:r>
-        <w:rPr>
-          <w:rFonts w:ascii="Times New Roman" w:hAnsi="Times New Roman" w:cs="Times New Roman"/>
-        </w:rPr>
-        <w:t xml:space="preserve"> of the 7</w:t>
-      </w:r>
-      <w:r>
-        <w:rPr>
-          <w:rFonts w:ascii="Times New Roman" w:hAnsi="Times New Roman" w:cs="Times New Roman"/>
-          <w:vertAlign w:val="superscript"/>
-        </w:rPr>
-        <w:t>th</w:t>
-      </w:r>
-      <w:r>
-        <w:rPr>
-          <w:rFonts w:ascii="Times New Roman" w:hAnsi="Times New Roman" w:cs="Times New Roman"/>
-        </w:rPr>
-        <w:t xml:space="preserve"> week.</w:t>
-      </w:r>
-    </w:p>
-    <w:p>
-      <w:pPr>
-        <w:pStyle w:val="ListParagraph"/>
-        <w:numPr>
-          <w:ilvl w:val="0"/>
-          <w:numId w:val="2"/>
-        </w:numPr>
-        <w:spacing w:line="276" w:lineRule="auto"/>
-        <w:jc w:val="both"/>
-        <w:rPr>
-          <w:rFonts w:ascii="Times New Roman" w:hAnsi="Times New Roman" w:cs="Times New Roman"/>
-        </w:rPr>
-      </w:pPr>
-      <w:r>
-        <w:rPr>
-          <w:rFonts w:ascii="Times New Roman" w:hAnsi="Times New Roman" w:cs="Times New Roman"/>
-        </w:rPr>
         <w:t>Complete p</w:t>
       </w:r>
       <w:r>
@@ -4049,10 +3785,44 @@
     </w:p>
     <w:p>
       <w:pPr>
+        <w:spacing w:line="276" w:lineRule="auto"/>
+        <w:jc w:val="both"/>
+        <w:rPr>
+          <w:rFonts w:ascii="Times New Roman" w:hAnsi="Times New Roman" w:cs="Times New Roman"/>
+        </w:rPr>
+      </w:pPr>
+    </w:p>
+    <w:p>
+      <w:pPr>
+        <w:pStyle w:val="Heading3"/>
+        <w:spacing w:line="276" w:lineRule="auto"/>
+        <w:jc w:val="both"/>
+        <w:rPr>
+          <w:rFonts w:ascii="Times New Roman" w:hAnsi="Times New Roman" w:cs="Times New Roman"/>
+          <w:b/>
+          <w:bCs/>
+          <w:color w:val="auto"/>
+        </w:rPr>
+      </w:pPr>
+      <w:bookmarkStart w:id="7" w:name="_Toc145752101"/>
+      <w:r>
+        <w:rPr>
+          <w:rFonts w:ascii="Times New Roman" w:hAnsi="Times New Roman" w:cs="Times New Roman"/>
+          <w:b/>
+          <w:bCs/>
+          <w:color w:val="auto"/>
+        </w:rPr>
+        <w:t>Timeline</w:t>
+      </w:r>
+      <w:bookmarkEnd w:id="7"/>
+    </w:p>
+    <w:p/>
+    <w:p>
+      <w:pPr>
         <w:pStyle w:val="ListParagraph"/>
         <w:numPr>
-          <w:ilvl w:val="1"/>
-          <w:numId w:val="2"/>
+          <w:ilvl w:val="0"/>
+          <w:numId w:val="14"/>
         </w:numPr>
         <w:spacing w:line="276" w:lineRule="auto"/>
         <w:jc w:val="both"/>
@@ -4064,54 +3834,109 @@
         <w:rPr>
           <w:rFonts w:ascii="Times New Roman" w:hAnsi="Times New Roman" w:cs="Times New Roman"/>
         </w:rPr>
-        <w:t>Time: 2</w:t>
-      </w:r>
-      <w:proofErr w:type="gramStart"/>
-      <w:r>
-        <w:rPr>
-          <w:rFonts w:ascii="Times New Roman" w:hAnsi="Times New Roman" w:cs="Times New Roman"/>
-          <w:vertAlign w:val="superscript"/>
-        </w:rPr>
-        <w:t>nd</w:t>
-      </w:r>
-      <w:r>
-        <w:rPr>
-          <w:rFonts w:ascii="Times New Roman" w:hAnsi="Times New Roman" w:cs="Times New Roman"/>
-          <w:vertAlign w:val="superscript"/>
-        </w:rPr>
-        <w:t xml:space="preserve">  </w:t>
-      </w:r>
-      <w:r>
-        <w:rPr>
-          <w:rFonts w:ascii="Times New Roman" w:hAnsi="Times New Roman" w:cs="Times New Roman"/>
-        </w:rPr>
-        <w:t>half</w:t>
-      </w:r>
-      <w:proofErr w:type="gramEnd"/>
-      <w:r>
-        <w:rPr>
-          <w:rFonts w:ascii="Times New Roman" w:hAnsi="Times New Roman" w:cs="Times New Roman"/>
-        </w:rPr>
-        <w:t xml:space="preserve"> of the </w:t>
-      </w:r>
-      <w:r>
-        <w:rPr>
-          <w:rFonts w:ascii="Times New Roman" w:hAnsi="Times New Roman" w:cs="Times New Roman"/>
-        </w:rPr>
-        <w:t>7</w:t>
-      </w:r>
-      <w:r>
-        <w:rPr>
-          <w:rFonts w:ascii="Times New Roman" w:hAnsi="Times New Roman" w:cs="Times New Roman"/>
-          <w:vertAlign w:val="superscript"/>
-        </w:rPr>
-        <w:t>th</w:t>
-      </w:r>
-      <w:r>
-        <w:rPr>
-          <w:rFonts w:ascii="Times New Roman" w:hAnsi="Times New Roman" w:cs="Times New Roman"/>
-        </w:rPr>
-        <w:t xml:space="preserve"> week</w:t>
+        <w:t>Up to Sept 19: Finish milestones 1 and 2</w:t>
+      </w:r>
+    </w:p>
+    <w:p>
+      <w:pPr>
+        <w:pStyle w:val="ListParagraph"/>
+        <w:numPr>
+          <w:ilvl w:val="0"/>
+          <w:numId w:val="14"/>
+        </w:numPr>
+        <w:spacing w:line="276" w:lineRule="auto"/>
+        <w:jc w:val="both"/>
+        <w:rPr>
+          <w:rFonts w:ascii="Times New Roman" w:hAnsi="Times New Roman" w:cs="Times New Roman"/>
+        </w:rPr>
+      </w:pPr>
+      <w:r>
+        <w:rPr>
+          <w:rFonts w:ascii="Times New Roman" w:hAnsi="Times New Roman" w:cs="Times New Roman"/>
+        </w:rPr>
+        <w:t xml:space="preserve">September 20-24: Finish </w:t>
+      </w:r>
+      <w:r>
+        <w:rPr>
+          <w:rFonts w:ascii="Times New Roman" w:hAnsi="Times New Roman" w:cs="Times New Roman"/>
+        </w:rPr>
+        <w:t xml:space="preserve">milestones </w:t>
+      </w:r>
+      <w:r>
+        <w:rPr>
+          <w:rFonts w:ascii="Times New Roman" w:hAnsi="Times New Roman" w:cs="Times New Roman"/>
+        </w:rPr>
+        <w:t>up to 4</w:t>
+      </w:r>
+    </w:p>
+    <w:p>
+      <w:pPr>
+        <w:pStyle w:val="ListParagraph"/>
+        <w:numPr>
+          <w:ilvl w:val="0"/>
+          <w:numId w:val="14"/>
+        </w:numPr>
+        <w:spacing w:line="276" w:lineRule="auto"/>
+        <w:jc w:val="both"/>
+        <w:rPr>
+          <w:rFonts w:ascii="Times New Roman" w:hAnsi="Times New Roman" w:cs="Times New Roman"/>
+        </w:rPr>
+      </w:pPr>
+      <w:r>
+        <w:rPr>
+          <w:rFonts w:ascii="Times New Roman" w:hAnsi="Times New Roman" w:cs="Times New Roman"/>
+        </w:rPr>
+        <w:t>September 25-</w:t>
+      </w:r>
+      <w:r>
+        <w:rPr>
+          <w:rFonts w:ascii="Times New Roman" w:hAnsi="Times New Roman" w:cs="Times New Roman"/>
+        </w:rPr>
+        <w:t>30</w:t>
+      </w:r>
+      <w:r>
+        <w:rPr>
+          <w:rFonts w:ascii="Times New Roman" w:hAnsi="Times New Roman" w:cs="Times New Roman"/>
+        </w:rPr>
+        <w:t xml:space="preserve">: Finish </w:t>
+      </w:r>
+      <w:r>
+        <w:rPr>
+          <w:rFonts w:ascii="Times New Roman" w:hAnsi="Times New Roman" w:cs="Times New Roman"/>
+        </w:rPr>
+        <w:t xml:space="preserve">milestones </w:t>
+      </w:r>
+      <w:r>
+        <w:rPr>
+          <w:rFonts w:ascii="Times New Roman" w:hAnsi="Times New Roman" w:cs="Times New Roman"/>
+        </w:rPr>
+        <w:t>5, 6 and 7</w:t>
+      </w:r>
+    </w:p>
+    <w:p>
+      <w:pPr>
+        <w:pStyle w:val="ListParagraph"/>
+        <w:numPr>
+          <w:ilvl w:val="0"/>
+          <w:numId w:val="14"/>
+        </w:numPr>
+        <w:spacing w:line="276" w:lineRule="auto"/>
+        <w:jc w:val="both"/>
+        <w:rPr>
+          <w:rFonts w:ascii="Times New Roman" w:hAnsi="Times New Roman" w:cs="Times New Roman"/>
+        </w:rPr>
+      </w:pPr>
+      <w:r>
+        <w:rPr>
+          <w:rFonts w:ascii="Times New Roman" w:hAnsi="Times New Roman" w:cs="Times New Roman"/>
+        </w:rPr>
+        <w:t xml:space="preserve">Up to October 5: Finish if anything is remaining, or needs fixing and complete </w:t>
+      </w:r>
+      <w:r>
+        <w:rPr>
+          <w:rFonts w:ascii="Times New Roman" w:hAnsi="Times New Roman" w:cs="Times New Roman"/>
+        </w:rPr>
+        <w:t>documentation</w:t>
       </w:r>
     </w:p>
     <w:sectPr>
@@ -5567,6 +5392,95 @@
     </w:lvl>
   </w:abstractNum>
   <w:abstractNum w:abstractNumId="12" w15:restartNumberingAfterBreak="0">
+    <w:nsid w:val="6B613E17"/>
+    <w:multiLevelType w:val="hybridMultilevel"/>
+    <w:tmpl w:val="64FEE758"/>
+    <w:lvl w:ilvl="0" w:tplc="0409000F">
+      <w:start w:val="1"/>
+      <w:numFmt w:val="decimal"/>
+      <w:lvlText w:val="%1."/>
+      <w:lvlJc w:val="left"/>
+      <w:pPr>
+        <w:ind w:left="720" w:hanging="360"/>
+      </w:pPr>
+      <w:rPr>
+        <w:rFonts w:hint="default"/>
+      </w:rPr>
+    </w:lvl>
+    <w:lvl w:ilvl="1" w:tplc="04090019" w:tentative="1">
+      <w:start w:val="1"/>
+      <w:numFmt w:val="lowerLetter"/>
+      <w:lvlText w:val="%2."/>
+      <w:lvlJc w:val="left"/>
+      <w:pPr>
+        <w:ind w:left="1440" w:hanging="360"/>
+      </w:pPr>
+    </w:lvl>
+    <w:lvl w:ilvl="2" w:tplc="0409001B" w:tentative="1">
+      <w:start w:val="1"/>
+      <w:numFmt w:val="lowerRoman"/>
+      <w:lvlText w:val="%3."/>
+      <w:lvlJc w:val="right"/>
+      <w:pPr>
+        <w:ind w:left="2160" w:hanging="180"/>
+      </w:pPr>
+    </w:lvl>
+    <w:lvl w:ilvl="3" w:tplc="0409000F" w:tentative="1">
+      <w:start w:val="1"/>
+      <w:numFmt w:val="decimal"/>
+      <w:lvlText w:val="%4."/>
+      <w:lvlJc w:val="left"/>
+      <w:pPr>
+        <w:ind w:left="2880" w:hanging="360"/>
+      </w:pPr>
+    </w:lvl>
+    <w:lvl w:ilvl="4" w:tplc="04090019" w:tentative="1">
+      <w:start w:val="1"/>
+      <w:numFmt w:val="lowerLetter"/>
+      <w:lvlText w:val="%5."/>
+      <w:lvlJc w:val="left"/>
+      <w:pPr>
+        <w:ind w:left="3600" w:hanging="360"/>
+      </w:pPr>
+    </w:lvl>
+    <w:lvl w:ilvl="5" w:tplc="0409001B" w:tentative="1">
+      <w:start w:val="1"/>
+      <w:numFmt w:val="lowerRoman"/>
+      <w:lvlText w:val="%6."/>
+      <w:lvlJc w:val="right"/>
+      <w:pPr>
+        <w:ind w:left="4320" w:hanging="180"/>
+      </w:pPr>
+    </w:lvl>
+    <w:lvl w:ilvl="6" w:tplc="0409000F" w:tentative="1">
+      <w:start w:val="1"/>
+      <w:numFmt w:val="decimal"/>
+      <w:lvlText w:val="%7."/>
+      <w:lvlJc w:val="left"/>
+      <w:pPr>
+        <w:ind w:left="5040" w:hanging="360"/>
+      </w:pPr>
+    </w:lvl>
+    <w:lvl w:ilvl="7" w:tplc="04090019" w:tentative="1">
+      <w:start w:val="1"/>
+      <w:numFmt w:val="lowerLetter"/>
+      <w:lvlText w:val="%8."/>
+      <w:lvlJc w:val="left"/>
+      <w:pPr>
+        <w:ind w:left="5760" w:hanging="360"/>
+      </w:pPr>
+    </w:lvl>
+    <w:lvl w:ilvl="8" w:tplc="0409001B" w:tentative="1">
+      <w:start w:val="1"/>
+      <w:numFmt w:val="lowerRoman"/>
+      <w:lvlText w:val="%9."/>
+      <w:lvlJc w:val="right"/>
+      <w:pPr>
+        <w:ind w:left="6480" w:hanging="180"/>
+      </w:pPr>
+    </w:lvl>
+  </w:abstractNum>
+  <w:abstractNum w:abstractNumId="13" w15:restartNumberingAfterBreak="0">
     <w:nsid w:val="6DE3663E"/>
     <w:multiLevelType w:val="hybridMultilevel"/>
     <w:tmpl w:val="CDC22532"/>
@@ -5683,7 +5597,7 @@
     <w:abstractNumId w:val="6"/>
   </w:num>
   <w:num w:numId="10" w16cid:durableId="374545982">
-    <w:abstractNumId w:val="12"/>
+    <w:abstractNumId w:val="13"/>
   </w:num>
   <w:num w:numId="11" w16cid:durableId="1870560827">
     <w:abstractNumId w:val="9"/>
@@ -5693,6 +5607,9 @@
   </w:num>
   <w:num w:numId="13" w16cid:durableId="1021860896">
     <w:abstractNumId w:val="10"/>
+  </w:num>
+  <w:num w:numId="14" w16cid:durableId="678119466">
+    <w:abstractNumId w:val="12"/>
   </w:num>
 </w:numbering>
 </file>

</xml_diff>